<commit_message>
make methods in views
</commit_message>
<xml_diff>
--- a/documentation/back_end.docx
+++ b/documentation/back_end.docx
@@ -25,33 +25,146 @@
           <w:szCs w:val="32"/>
           <w:lang w:eastAsia="ru-RU"/>
         </w:rPr>
-        <w:t xml:space="preserve">Документация </w:t>
-      </w:r>
-      <w:proofErr w:type="spellStart"/>
-      <w:r>
+        <w:t>Документация back-end части</w:t>
+      </w:r>
+    </w:p>
+    <w:p>
+      <w:pPr>
+        <w:shd w:val="clear" w:color="auto" w:fill="FFFFFF" w:themeFill="background1"/>
+        <w:spacing w:after="0" w:line="285" w:lineRule="atLeast"/>
+        <w:rPr>
+          <w:rFonts w:eastAsia="Times New Roman" w:cstheme="minorHAnsi"/>
+          <w:color w:val="000000" w:themeColor="text1"/>
+          <w:sz w:val="28"/>
+          <w:szCs w:val="28"/>
+          <w:lang w:eastAsia="ru-RU"/>
+        </w:rPr>
+      </w:pPr>
+      <w:r>
+        <w:rPr>
+          <w:rFonts w:eastAsia="Times New Roman" w:cstheme="minorHAnsi"/>
+          <w:color w:val="000000" w:themeColor="text1"/>
+          <w:sz w:val="28"/>
+          <w:szCs w:val="28"/>
+          <w:lang w:eastAsia="ru-RU"/>
+        </w:rPr>
+        <w:t>В данной части используется два класса:</w:t>
+      </w:r>
+    </w:p>
+    <w:p>
+      <w:pPr>
+        <w:shd w:val="clear" w:color="auto" w:fill="FFFFFF" w:themeFill="background1"/>
+        <w:spacing w:after="0" w:line="285" w:lineRule="atLeast"/>
+        <w:rPr>
+          <w:rFonts w:eastAsia="Times New Roman" w:cstheme="minorHAnsi"/>
+          <w:color w:val="000000" w:themeColor="text1"/>
+          <w:sz w:val="28"/>
+          <w:szCs w:val="28"/>
+          <w:lang w:eastAsia="ru-RU"/>
+        </w:rPr>
+      </w:pPr>
+      <w:r>
+        <w:rPr>
+          <w:rFonts w:eastAsia="Times New Roman" w:cstheme="minorHAnsi"/>
+          <w:color w:val="000000" w:themeColor="text1"/>
+          <w:sz w:val="28"/>
+          <w:szCs w:val="28"/>
+          <w:lang w:eastAsia="ru-RU"/>
+        </w:rPr>
+        <w:t xml:space="preserve"> Status (генерация карточек и проверка корректности заполненных данных игроком) </w:t>
+      </w:r>
+    </w:p>
+    <w:p>
+      <w:pPr>
+        <w:shd w:val="clear" w:color="auto" w:fill="FFFFFF" w:themeFill="background1"/>
+        <w:spacing w:after="0" w:line="285" w:lineRule="atLeast"/>
+        <w:rPr>
+          <w:rFonts w:eastAsia="Times New Roman" w:cstheme="minorHAnsi"/>
+          <w:color w:val="000000" w:themeColor="text1"/>
+          <w:sz w:val="28"/>
+          <w:szCs w:val="28"/>
+          <w:lang w:eastAsia="ru-RU"/>
+        </w:rPr>
+      </w:pPr>
+      <w:r>
+        <w:rPr>
+          <w:rFonts w:eastAsia="Times New Roman" w:cstheme="minorHAnsi"/>
+          <w:color w:val="000000" w:themeColor="text1"/>
+          <w:sz w:val="28"/>
+          <w:szCs w:val="28"/>
+          <w:lang w:val="en-US" w:eastAsia="ru-RU"/>
+        </w:rPr>
+        <w:t>Column</w:t>
+      </w:r>
+      <w:r>
+        <w:rPr>
+          <w:rFonts w:eastAsia="Times New Roman" w:cstheme="minorHAnsi"/>
+          <w:color w:val="000000" w:themeColor="text1"/>
+          <w:sz w:val="28"/>
+          <w:szCs w:val="28"/>
+          <w:lang w:eastAsia="ru-RU"/>
+        </w:rPr>
+        <w:t xml:space="preserve"> (</w:t>
+      </w:r>
+      <w:r>
+        <w:rPr>
+          <w:rFonts w:eastAsia="Times New Roman" w:cstheme="minorHAnsi"/>
+          <w:color w:val="000000" w:themeColor="text1"/>
+          <w:sz w:val="28"/>
+          <w:szCs w:val="28"/>
+          <w:lang w:eastAsia="ru-RU"/>
+        </w:rPr>
+        <w:t>рассчитываются верные значения в колонке</w:t>
+      </w:r>
+      <w:r>
+        <w:rPr>
+          <w:rFonts w:eastAsia="Times New Roman" w:cstheme="minorHAnsi"/>
+          <w:color w:val="000000" w:themeColor="text1"/>
+          <w:sz w:val="28"/>
+          <w:szCs w:val="28"/>
+          <w:lang w:eastAsia="ru-RU"/>
+        </w:rPr>
+        <w:t>)</w:t>
+      </w:r>
+    </w:p>
+    <w:p>
+      <w:pPr>
+        <w:shd w:val="clear" w:color="auto" w:fill="FFFFFF" w:themeFill="background1"/>
+        <w:spacing w:after="0" w:line="285" w:lineRule="atLeast"/>
+        <w:rPr>
+          <w:rFonts w:eastAsia="Times New Roman" w:cstheme="minorHAnsi"/>
+          <w:color w:val="000000" w:themeColor="text1"/>
+          <w:sz w:val="28"/>
+          <w:szCs w:val="28"/>
+          <w:lang w:eastAsia="ru-RU"/>
+        </w:rPr>
+      </w:pPr>
+    </w:p>
+    <w:p>
+      <w:pPr>
+        <w:shd w:val="clear" w:color="auto" w:fill="FFFFFF" w:themeFill="background1"/>
+        <w:spacing w:after="0" w:line="285" w:lineRule="atLeast"/>
         <w:rPr>
           <w:rFonts w:eastAsia="Times New Roman" w:cstheme="minorHAnsi"/>
           <w:b/>
           <w:bCs/>
           <w:color w:val="000000" w:themeColor="text1"/>
-          <w:sz w:val="32"/>
-          <w:szCs w:val="32"/>
-          <w:lang w:eastAsia="ru-RU"/>
-        </w:rPr>
-        <w:t>back-end</w:t>
-      </w:r>
-      <w:proofErr w:type="spellEnd"/>
+          <w:sz w:val="28"/>
+          <w:szCs w:val="28"/>
+          <w:lang w:eastAsia="ru-RU"/>
+        </w:rPr>
+      </w:pPr>
       <w:r>
         <w:rPr>
           <w:rFonts w:eastAsia="Times New Roman" w:cstheme="minorHAnsi"/>
           <w:b/>
           <w:bCs/>
           <w:color w:val="000000" w:themeColor="text1"/>
-          <w:sz w:val="32"/>
-          <w:szCs w:val="32"/>
-          <w:lang w:eastAsia="ru-RU"/>
-        </w:rPr>
-        <w:t xml:space="preserve"> части</w:t>
+          <w:sz w:val="28"/>
+          <w:szCs w:val="28"/>
+          <w:lang w:eastAsia="ru-RU"/>
+        </w:rPr>
+        <w:t>Логика действий:</w:t>
       </w:r>
     </w:p>
     <w:p>
@@ -74,32 +187,8 @@
           <w:szCs w:val="28"/>
           <w:lang w:eastAsia="ru-RU"/>
         </w:rPr>
-        <w:t>В данной части используется два класса:</w:t>
-      </w:r>
-    </w:p>
-    <w:p>
-      <w:pPr>
-        <w:shd w:val="clear" w:color="auto" w:fill="FFFFFF" w:themeFill="background1"/>
-        <w:spacing w:after="0" w:line="285" w:lineRule="atLeast"/>
-        <w:rPr>
-          <w:rFonts w:eastAsia="Times New Roman" w:cstheme="minorHAnsi"/>
-          <w:color w:val="000000" w:themeColor="text1"/>
-          <w:sz w:val="28"/>
-          <w:szCs w:val="28"/>
-          <w:lang w:eastAsia="ru-RU"/>
-        </w:rPr>
-      </w:pPr>
-      <w:r>
-        <w:rPr>
-          <w:rFonts w:eastAsia="Times New Roman" w:cstheme="minorHAnsi"/>
-          <w:color w:val="000000" w:themeColor="text1"/>
-          <w:sz w:val="28"/>
-          <w:szCs w:val="28"/>
-          <w:lang w:eastAsia="ru-RU"/>
-        </w:rPr>
-        <w:t xml:space="preserve"> </w:t>
-      </w:r>
-      <w:proofErr w:type="spellStart"/>
+        <w:t xml:space="preserve">Создается экземпляр класса </w:t>
+      </w:r>
       <w:r>
         <w:rPr>
           <w:rFonts w:eastAsia="Times New Roman" w:cstheme="minorHAnsi"/>
@@ -110,145 +199,6 @@
         </w:rPr>
         <w:t>Status</w:t>
       </w:r>
-      <w:proofErr w:type="spellEnd"/>
-      <w:r>
-        <w:rPr>
-          <w:rFonts w:eastAsia="Times New Roman" w:cstheme="minorHAnsi"/>
-          <w:color w:val="000000" w:themeColor="text1"/>
-          <w:sz w:val="28"/>
-          <w:szCs w:val="28"/>
-          <w:lang w:eastAsia="ru-RU"/>
-        </w:rPr>
-        <w:t xml:space="preserve"> (генерация карточек и проверка корректности заполненных данных игроком) </w:t>
-      </w:r>
-    </w:p>
-    <w:p>
-      <w:pPr>
-        <w:shd w:val="clear" w:color="auto" w:fill="FFFFFF" w:themeFill="background1"/>
-        <w:spacing w:after="0" w:line="285" w:lineRule="atLeast"/>
-        <w:rPr>
-          <w:rFonts w:eastAsia="Times New Roman" w:cstheme="minorHAnsi"/>
-          <w:color w:val="000000" w:themeColor="text1"/>
-          <w:sz w:val="28"/>
-          <w:szCs w:val="28"/>
-          <w:lang w:eastAsia="ru-RU"/>
-        </w:rPr>
-      </w:pPr>
-      <w:r>
-        <w:rPr>
-          <w:rFonts w:eastAsia="Times New Roman" w:cstheme="minorHAnsi"/>
-          <w:color w:val="000000" w:themeColor="text1"/>
-          <w:sz w:val="28"/>
-          <w:szCs w:val="28"/>
-          <w:lang w:val="en-US" w:eastAsia="ru-RU"/>
-        </w:rPr>
-        <w:t>Column</w:t>
-      </w:r>
-      <w:r>
-        <w:rPr>
-          <w:rFonts w:eastAsia="Times New Roman" w:cstheme="minorHAnsi"/>
-          <w:color w:val="000000" w:themeColor="text1"/>
-          <w:sz w:val="28"/>
-          <w:szCs w:val="28"/>
-          <w:lang w:eastAsia="ru-RU"/>
-        </w:rPr>
-        <w:t xml:space="preserve"> (</w:t>
-      </w:r>
-      <w:r>
-        <w:rPr>
-          <w:rFonts w:eastAsia="Times New Roman" w:cstheme="minorHAnsi"/>
-          <w:color w:val="000000" w:themeColor="text1"/>
-          <w:sz w:val="28"/>
-          <w:szCs w:val="28"/>
-          <w:lang w:eastAsia="ru-RU"/>
-        </w:rPr>
-        <w:t>рассчитываются верные значения в колонке</w:t>
-      </w:r>
-      <w:r>
-        <w:rPr>
-          <w:rFonts w:eastAsia="Times New Roman" w:cstheme="minorHAnsi"/>
-          <w:color w:val="000000" w:themeColor="text1"/>
-          <w:sz w:val="28"/>
-          <w:szCs w:val="28"/>
-          <w:lang w:eastAsia="ru-RU"/>
-        </w:rPr>
-        <w:t>)</w:t>
-      </w:r>
-    </w:p>
-    <w:p>
-      <w:pPr>
-        <w:shd w:val="clear" w:color="auto" w:fill="FFFFFF" w:themeFill="background1"/>
-        <w:spacing w:after="0" w:line="285" w:lineRule="atLeast"/>
-        <w:rPr>
-          <w:rFonts w:eastAsia="Times New Roman" w:cstheme="minorHAnsi"/>
-          <w:color w:val="000000" w:themeColor="text1"/>
-          <w:sz w:val="28"/>
-          <w:szCs w:val="28"/>
-          <w:lang w:eastAsia="ru-RU"/>
-        </w:rPr>
-      </w:pPr>
-    </w:p>
-    <w:p>
-      <w:pPr>
-        <w:shd w:val="clear" w:color="auto" w:fill="FFFFFF" w:themeFill="background1"/>
-        <w:spacing w:after="0" w:line="285" w:lineRule="atLeast"/>
-        <w:rPr>
-          <w:rFonts w:eastAsia="Times New Roman" w:cstheme="minorHAnsi"/>
-          <w:b/>
-          <w:bCs/>
-          <w:color w:val="000000" w:themeColor="text1"/>
-          <w:sz w:val="28"/>
-          <w:szCs w:val="28"/>
-          <w:lang w:eastAsia="ru-RU"/>
-        </w:rPr>
-      </w:pPr>
-      <w:r>
-        <w:rPr>
-          <w:rFonts w:eastAsia="Times New Roman" w:cstheme="minorHAnsi"/>
-          <w:b/>
-          <w:bCs/>
-          <w:color w:val="000000" w:themeColor="text1"/>
-          <w:sz w:val="28"/>
-          <w:szCs w:val="28"/>
-          <w:lang w:eastAsia="ru-RU"/>
-        </w:rPr>
-        <w:t>Логика действий:</w:t>
-      </w:r>
-    </w:p>
-    <w:p>
-      <w:pPr>
-        <w:shd w:val="clear" w:color="auto" w:fill="FFFFFF" w:themeFill="background1"/>
-        <w:spacing w:after="0" w:line="285" w:lineRule="atLeast"/>
-        <w:rPr>
-          <w:rFonts w:eastAsia="Times New Roman" w:cstheme="minorHAnsi"/>
-          <w:color w:val="000000" w:themeColor="text1"/>
-          <w:sz w:val="28"/>
-          <w:szCs w:val="28"/>
-          <w:lang w:eastAsia="ru-RU"/>
-        </w:rPr>
-      </w:pPr>
-      <w:r>
-        <w:rPr>
-          <w:rFonts w:eastAsia="Times New Roman" w:cstheme="minorHAnsi"/>
-          <w:color w:val="000000" w:themeColor="text1"/>
-          <w:sz w:val="28"/>
-          <w:szCs w:val="28"/>
-          <w:lang w:eastAsia="ru-RU"/>
-        </w:rPr>
-        <w:t xml:space="preserve">Создается экземпляр класса </w:t>
-      </w:r>
-      <w:proofErr w:type="spellStart"/>
-      <w:r>
-        <w:rPr>
-          <w:rFonts w:eastAsia="Times New Roman" w:cstheme="minorHAnsi"/>
-          <w:color w:val="000000" w:themeColor="text1"/>
-          <w:sz w:val="28"/>
-          <w:szCs w:val="28"/>
-          <w:lang w:eastAsia="ru-RU"/>
-        </w:rPr>
-        <w:t>Status</w:t>
-      </w:r>
-      <w:proofErr w:type="spellEnd"/>
     </w:p>
     <w:p>
       <w:pPr>
@@ -270,20 +220,8 @@
           <w:szCs w:val="28"/>
           <w:lang w:eastAsia="ru-RU"/>
         </w:rPr>
-        <w:t xml:space="preserve">Вызывается метод </w:t>
-      </w:r>
-      <w:proofErr w:type="spellStart"/>
-      <w:r>
-        <w:rPr>
-          <w:rFonts w:eastAsia="Times New Roman" w:cstheme="minorHAnsi"/>
-          <w:color w:val="000000" w:themeColor="text1"/>
-          <w:sz w:val="28"/>
-          <w:szCs w:val="28"/>
-          <w:lang w:eastAsia="ru-RU"/>
-        </w:rPr>
-        <w:t>get_cards</w:t>
-      </w:r>
-      <w:proofErr w:type="spellEnd"/>
+        <w:t>Вызывается метод get_cards</w:t>
+      </w:r>
       <w:r>
         <w:rPr>
           <w:rFonts w:eastAsia="Times New Roman" w:cstheme="minorHAnsi"/>
@@ -584,27 +522,7 @@
           <w:szCs w:val="28"/>
           <w:lang w:eastAsia="ru-RU"/>
         </w:rPr>
-        <w:t xml:space="preserve">словарь с данными </w:t>
-      </w:r>
-      <w:r>
-        <w:rPr>
-          <w:rFonts w:eastAsia="Times New Roman" w:cstheme="minorHAnsi"/>
-          <w:color w:val="000000" w:themeColor="text1"/>
-          <w:sz w:val="28"/>
-          <w:szCs w:val="28"/>
-          <w:lang w:eastAsia="ru-RU"/>
-        </w:rPr>
-        <w:t>голубой</w:t>
-      </w:r>
-      <w:r>
-        <w:rPr>
-          <w:rFonts w:eastAsia="Times New Roman" w:cstheme="minorHAnsi"/>
-          <w:color w:val="000000" w:themeColor="text1"/>
-          <w:sz w:val="28"/>
-          <w:szCs w:val="28"/>
-          <w:lang w:eastAsia="ru-RU"/>
-        </w:rPr>
-        <w:t xml:space="preserve"> карты, (цвет карты, текст, соответствующие значения для типа карты в кортеже)</w:t>
+        <w:t>словарь с данными голубой карты, (цвет карты, текст, соответствующие значения для типа карты в кортеже)</w:t>
       </w:r>
     </w:p>
     <w:p>
@@ -905,32 +823,148 @@
     </w:p>
     <w:p>
       <w:pPr>
+        <w:pStyle w:val="a3"/>
+        <w:numPr>
+          <w:ilvl w:val="0"/>
+          <w:numId w:val="1"/>
+        </w:numPr>
         <w:shd w:val="clear" w:color="auto" w:fill="FFFFFF" w:themeFill="background1"/>
         <w:spacing w:line="285" w:lineRule="atLeast"/>
         <w:rPr>
-          <w:rFonts w:eastAsia="Times New Roman" w:cstheme="minorHAnsi"/>
-          <w:color w:val="000000" w:themeColor="text1"/>
-          <w:sz w:val="28"/>
-          <w:szCs w:val="28"/>
-          <w:lang w:eastAsia="ru-RU"/>
-        </w:rPr>
-      </w:pPr>
-      <w:r>
-        <w:rPr>
-          <w:rFonts w:eastAsia="Times New Roman" w:cstheme="minorHAnsi"/>
-          <w:color w:val="000000" w:themeColor="text1"/>
-          <w:sz w:val="28"/>
-          <w:szCs w:val="28"/>
-          <w:lang w:eastAsia="ru-RU"/>
-        </w:rPr>
-        <w:t>Типы карт:</w:t>
-      </w:r>
-    </w:p>
-    <w:p>
-      <w:pPr>
+          <w:rFonts w:ascii="Consolas" w:eastAsia="Times New Roman" w:hAnsi="Consolas" w:cs="Times New Roman"/>
+          <w:color w:val="000000" w:themeColor="text1"/>
+          <w:sz w:val="21"/>
+          <w:szCs w:val="21"/>
+          <w:lang w:eastAsia="ru-RU"/>
+        </w:rPr>
+      </w:pPr>
+      <w:r>
+        <w:rPr>
+          <w:rFonts w:eastAsia="Times New Roman" w:cstheme="minorHAnsi"/>
+          <w:color w:val="000000" w:themeColor="text1"/>
+          <w:sz w:val="28"/>
+          <w:szCs w:val="28"/>
+          <w:lang w:val="en-US" w:eastAsia="ru-RU"/>
+        </w:rPr>
+        <w:t xml:space="preserve">column – </w:t>
+      </w:r>
+      <w:r>
+        <w:rPr>
+          <w:rFonts w:eastAsia="Times New Roman" w:cstheme="minorHAnsi"/>
+          <w:color w:val="000000" w:themeColor="text1"/>
+          <w:sz w:val="28"/>
+          <w:szCs w:val="28"/>
+          <w:lang w:eastAsia="ru-RU"/>
+        </w:rPr>
+        <w:t xml:space="preserve">объект класса </w:t>
+      </w:r>
+      <w:r>
+        <w:rPr>
+          <w:rFonts w:eastAsia="Times New Roman" w:cstheme="minorHAnsi"/>
+          <w:color w:val="000000" w:themeColor="text1"/>
+          <w:sz w:val="28"/>
+          <w:szCs w:val="28"/>
+          <w:lang w:val="en-US" w:eastAsia="ru-RU"/>
+        </w:rPr>
+        <w:t>Column</w:t>
+      </w:r>
+    </w:p>
+    <w:p>
+      <w:pPr>
+        <w:pStyle w:val="a3"/>
+        <w:numPr>
+          <w:ilvl w:val="0"/>
+          <w:numId w:val="1"/>
+        </w:numPr>
         <w:shd w:val="clear" w:color="auto" w:fill="FFFFFF" w:themeFill="background1"/>
         <w:spacing w:line="285" w:lineRule="atLeast"/>
         <w:rPr>
+          <w:rFonts w:ascii="Consolas" w:eastAsia="Times New Roman" w:hAnsi="Consolas" w:cs="Times New Roman"/>
+          <w:color w:val="000000" w:themeColor="text1"/>
+          <w:sz w:val="21"/>
+          <w:szCs w:val="21"/>
+          <w:lang w:eastAsia="ru-RU"/>
+        </w:rPr>
+      </w:pPr>
+      <w:r>
+        <w:rPr>
+          <w:rFonts w:eastAsia="Times New Roman" w:cstheme="minorHAnsi"/>
+          <w:color w:val="000000" w:themeColor="text1"/>
+          <w:sz w:val="28"/>
+          <w:szCs w:val="28"/>
+          <w:lang w:val="en-US" w:eastAsia="ru-RU"/>
+        </w:rPr>
+        <w:t>cash</w:t>
+      </w:r>
+      <w:r>
+        <w:rPr>
+          <w:rFonts w:eastAsia="Times New Roman" w:cstheme="minorHAnsi"/>
+          <w:color w:val="000000" w:themeColor="text1"/>
+          <w:sz w:val="28"/>
+          <w:szCs w:val="28"/>
+          <w:lang w:eastAsia="ru-RU"/>
+        </w:rPr>
+        <w:t>_</w:t>
+      </w:r>
+      <w:r>
+        <w:rPr>
+          <w:rFonts w:eastAsia="Times New Roman" w:cstheme="minorHAnsi"/>
+          <w:color w:val="000000" w:themeColor="text1"/>
+          <w:sz w:val="28"/>
+          <w:szCs w:val="28"/>
+          <w:lang w:val="en-US" w:eastAsia="ru-RU"/>
+        </w:rPr>
+        <w:t>balance</w:t>
+      </w:r>
+      <w:r>
+        <w:rPr>
+          <w:rFonts w:eastAsia="Times New Roman" w:cstheme="minorHAnsi"/>
+          <w:color w:val="000000" w:themeColor="text1"/>
+          <w:sz w:val="28"/>
+          <w:szCs w:val="28"/>
+          <w:lang w:eastAsia="ru-RU"/>
+        </w:rPr>
+        <w:t xml:space="preserve"> – </w:t>
+      </w:r>
+      <w:r>
+        <w:rPr>
+          <w:rFonts w:eastAsia="Times New Roman" w:cstheme="minorHAnsi"/>
+          <w:color w:val="000000" w:themeColor="text1"/>
+          <w:sz w:val="28"/>
+          <w:szCs w:val="28"/>
+          <w:lang w:eastAsia="ru-RU"/>
+        </w:rPr>
+        <w:t>остаток денежных средств, обновляется после каждого хода</w:t>
+      </w:r>
+    </w:p>
+    <w:p>
+      <w:pPr>
+        <w:shd w:val="clear" w:color="auto" w:fill="FFFFFF" w:themeFill="background1"/>
+        <w:spacing w:line="285" w:lineRule="atLeast"/>
+        <w:rPr>
+          <w:rFonts w:eastAsia="Times New Roman" w:cstheme="minorHAnsi"/>
+          <w:color w:val="000000" w:themeColor="text1"/>
+          <w:sz w:val="28"/>
+          <w:szCs w:val="28"/>
+          <w:lang w:eastAsia="ru-RU"/>
+        </w:rPr>
+      </w:pPr>
+      <w:r>
+        <w:rPr>
+          <w:rFonts w:eastAsia="Times New Roman" w:cstheme="minorHAnsi"/>
+          <w:color w:val="000000" w:themeColor="text1"/>
+          <w:sz w:val="28"/>
+          <w:szCs w:val="28"/>
+          <w:lang w:eastAsia="ru-RU"/>
+        </w:rPr>
+        <w:t>Типы карт:</w:t>
+      </w:r>
+    </w:p>
+    <w:p>
+      <w:pPr>
+        <w:shd w:val="clear" w:color="auto" w:fill="FFFFFF" w:themeFill="background1"/>
+        <w:spacing w:line="285" w:lineRule="atLeast"/>
+        <w:rPr>
           <w:rFonts w:eastAsia="Times New Roman" w:cstheme="minorHAnsi"/>
           <w:color w:val="000000" w:themeColor="text1"/>
           <w:sz w:val="28"/>
@@ -989,17 +1023,7 @@
           <w:szCs w:val="28"/>
           <w:lang w:eastAsia="ru-RU"/>
         </w:rPr>
-        <w:t>"</w:t>
-      </w:r>
-      <w:r>
-        <w:rPr>
-          <w:rFonts w:eastAsia="Times New Roman" w:cstheme="minorHAnsi"/>
-          <w:color w:val="000000" w:themeColor="text1"/>
-          <w:sz w:val="28"/>
-          <w:szCs w:val="28"/>
-          <w:lang w:eastAsia="ru-RU"/>
-        </w:rPr>
-        <w:t xml:space="preserve">- </w:t>
+        <w:t xml:space="preserve">"- </w:t>
       </w:r>
       <w:r>
         <w:rPr>
@@ -1091,7 +1115,7 @@
           <w:color w:val="000000" w:themeColor="text1"/>
           <w:sz w:val="28"/>
           <w:szCs w:val="28"/>
-          <w:lang w:val="en-US" w:eastAsia="ru-RU"/>
+          <w:lang w:eastAsia="ru-RU"/>
         </w:rPr>
       </w:pPr>
       <w:r>
@@ -1142,17 +1166,47 @@
           <w:szCs w:val="28"/>
           <w:lang w:eastAsia="ru-RU"/>
         </w:rPr>
-        <w:t>соответствует карт</w:t>
-      </w:r>
-      <w:r>
-        <w:rPr>
-          <w:rFonts w:eastAsia="Times New Roman" w:cstheme="minorHAnsi"/>
-          <w:color w:val="000000" w:themeColor="text1"/>
-          <w:sz w:val="28"/>
-          <w:szCs w:val="28"/>
-          <w:lang w:eastAsia="ru-RU"/>
-        </w:rPr>
-        <w:t>е</w:t>
+        <w:t>соответствует карте 4 в кортеже передаются количество проданных товаров (</w:t>
+      </w:r>
+      <w:r>
+        <w:rPr>
+          <w:rFonts w:eastAsia="Times New Roman" w:cstheme="minorHAnsi"/>
+          <w:color w:val="000000" w:themeColor="text1"/>
+          <w:sz w:val="28"/>
+          <w:szCs w:val="28"/>
+          <w:lang w:val="en-US" w:eastAsia="ru-RU"/>
+        </w:rPr>
+        <w:t>count</w:t>
+      </w:r>
+      <w:r>
+        <w:rPr>
+          <w:rFonts w:eastAsia="Times New Roman" w:cstheme="minorHAnsi"/>
+          <w:color w:val="000000" w:themeColor="text1"/>
+          <w:sz w:val="28"/>
+          <w:szCs w:val="28"/>
+          <w:lang w:eastAsia="ru-RU"/>
+        </w:rPr>
+        <w:t>)</w:t>
+      </w:r>
+      <w:r>
+        <w:rPr>
+          <w:rFonts w:eastAsia="Times New Roman" w:cstheme="minorHAnsi"/>
+          <w:color w:val="000000" w:themeColor="text1"/>
+          <w:sz w:val="28"/>
+          <w:szCs w:val="28"/>
+          <w:lang w:eastAsia="ru-RU"/>
+        </w:rPr>
+        <w:t>,</w:t>
+      </w:r>
+      <w:r>
+        <w:rPr>
+          <w:rFonts w:eastAsia="Times New Roman" w:cstheme="minorHAnsi"/>
+          <w:color w:val="000000" w:themeColor="text1"/>
+          <w:sz w:val="28"/>
+          <w:szCs w:val="28"/>
+          <w:lang w:eastAsia="ru-RU"/>
+        </w:rPr>
+        <w:t xml:space="preserve"> цена 1 шт.</w:t>
       </w:r>
       <w:r>
         <w:rPr>
@@ -1172,57 +1226,37 @@
           <w:szCs w:val="28"/>
           <w:lang w:eastAsia="ru-RU"/>
         </w:rPr>
-        <w:t>4</w:t>
-      </w:r>
-      <w:r>
-        <w:rPr>
-          <w:rFonts w:eastAsia="Times New Roman" w:cstheme="minorHAnsi"/>
-          <w:color w:val="000000" w:themeColor="text1"/>
-          <w:sz w:val="28"/>
-          <w:szCs w:val="28"/>
-          <w:lang w:eastAsia="ru-RU"/>
-        </w:rPr>
-        <w:t xml:space="preserve"> в кортеже передаются количество проданных товаров (</w:t>
-      </w:r>
-      <w:r>
-        <w:rPr>
-          <w:rFonts w:eastAsia="Times New Roman" w:cstheme="minorHAnsi"/>
-          <w:color w:val="000000" w:themeColor="text1"/>
-          <w:sz w:val="28"/>
-          <w:szCs w:val="28"/>
-          <w:lang w:val="en-US" w:eastAsia="ru-RU"/>
-        </w:rPr>
-        <w:t>count</w:t>
-      </w:r>
-      <w:r>
-        <w:rPr>
-          <w:rFonts w:eastAsia="Times New Roman" w:cstheme="minorHAnsi"/>
-          <w:color w:val="000000" w:themeColor="text1"/>
-          <w:sz w:val="28"/>
-          <w:szCs w:val="28"/>
-          <w:lang w:eastAsia="ru-RU"/>
-        </w:rPr>
-        <w:t>)</w:t>
-      </w:r>
-      <w:r>
-        <w:rPr>
-          <w:rFonts w:eastAsia="Times New Roman" w:cstheme="minorHAnsi"/>
-          <w:color w:val="000000" w:themeColor="text1"/>
-          <w:sz w:val="28"/>
-          <w:szCs w:val="28"/>
-          <w:lang w:eastAsia="ru-RU"/>
-        </w:rPr>
-        <w:t>,</w:t>
-      </w:r>
-      <w:r>
-        <w:rPr>
-          <w:rFonts w:eastAsia="Times New Roman" w:cstheme="minorHAnsi"/>
-          <w:color w:val="000000" w:themeColor="text1"/>
-          <w:sz w:val="28"/>
-          <w:szCs w:val="28"/>
-          <w:lang w:eastAsia="ru-RU"/>
-        </w:rPr>
-        <w:t xml:space="preserve"> цена 1 шт.</w:t>
+        <w:t>(</w:t>
+      </w:r>
+      <w:r>
+        <w:rPr>
+          <w:rFonts w:eastAsia="Times New Roman" w:cstheme="minorHAnsi"/>
+          <w:color w:val="000000" w:themeColor="text1"/>
+          <w:sz w:val="28"/>
+          <w:szCs w:val="28"/>
+          <w:lang w:val="en-US" w:eastAsia="ru-RU"/>
+        </w:rPr>
+        <w:t>price</w:t>
+      </w:r>
+      <w:r>
+        <w:rPr>
+          <w:rFonts w:eastAsia="Times New Roman" w:cstheme="minorHAnsi"/>
+          <w:color w:val="000000" w:themeColor="text1"/>
+          <w:sz w:val="28"/>
+          <w:szCs w:val="28"/>
+          <w:lang w:eastAsia="ru-RU"/>
+        </w:rPr>
+        <w:t xml:space="preserve">), </w:t>
+      </w:r>
+      <w:r>
+        <w:rPr>
+          <w:rFonts w:eastAsia="Times New Roman" w:cstheme="minorHAnsi"/>
+          <w:color w:val="000000" w:themeColor="text1"/>
+          <w:sz w:val="28"/>
+          <w:szCs w:val="28"/>
+          <w:lang w:eastAsia="ru-RU"/>
+        </w:rPr>
+        <w:t>и</w:t>
       </w:r>
       <w:r>
         <w:rPr>
@@ -1240,47 +1274,17 @@
           <w:color w:val="000000" w:themeColor="text1"/>
           <w:sz w:val="28"/>
           <w:szCs w:val="28"/>
-          <w:lang w:val="en-US" w:eastAsia="ru-RU"/>
-        </w:rPr>
-        <w:t>(</w:t>
-      </w:r>
-      <w:r>
-        <w:rPr>
-          <w:rFonts w:eastAsia="Times New Roman" w:cstheme="minorHAnsi"/>
-          <w:color w:val="000000" w:themeColor="text1"/>
-          <w:sz w:val="28"/>
-          <w:szCs w:val="28"/>
-          <w:lang w:val="en-US" w:eastAsia="ru-RU"/>
-        </w:rPr>
-        <w:t>price</w:t>
-      </w:r>
-      <w:r>
-        <w:rPr>
-          <w:rFonts w:eastAsia="Times New Roman" w:cstheme="minorHAnsi"/>
-          <w:color w:val="000000" w:themeColor="text1"/>
-          <w:sz w:val="28"/>
-          <w:szCs w:val="28"/>
-          <w:lang w:val="en-US" w:eastAsia="ru-RU"/>
-        </w:rPr>
-        <w:t>)</w:t>
-      </w:r>
-      <w:r>
-        <w:rPr>
-          <w:rFonts w:eastAsia="Times New Roman" w:cstheme="minorHAnsi"/>
-          <w:color w:val="000000" w:themeColor="text1"/>
-          <w:sz w:val="28"/>
-          <w:szCs w:val="28"/>
-          <w:lang w:val="en-US" w:eastAsia="ru-RU"/>
-        </w:rPr>
-        <w:t>,</w:t>
-      </w:r>
-      <w:r>
-        <w:rPr>
-          <w:rFonts w:eastAsia="Times New Roman" w:cstheme="minorHAnsi"/>
-          <w:color w:val="000000" w:themeColor="text1"/>
-          <w:sz w:val="28"/>
-          <w:szCs w:val="28"/>
-          <w:lang w:val="en-US" w:eastAsia="ru-RU"/>
+          <w:lang w:eastAsia="ru-RU"/>
+        </w:rPr>
+        <w:t>размер</w:t>
+      </w:r>
+      <w:r>
+        <w:rPr>
+          <w:rFonts w:eastAsia="Times New Roman" w:cstheme="minorHAnsi"/>
+          <w:color w:val="000000" w:themeColor="text1"/>
+          <w:sz w:val="28"/>
+          <w:szCs w:val="28"/>
+          <w:lang w:eastAsia="ru-RU"/>
         </w:rPr>
         <w:t xml:space="preserve"> </w:t>
       </w:r>
@@ -1292,15 +1296,15 @@
           <w:szCs w:val="28"/>
           <w:lang w:eastAsia="ru-RU"/>
         </w:rPr>
-        <w:t>и</w:t>
-      </w:r>
-      <w:r>
-        <w:rPr>
-          <w:rFonts w:eastAsia="Times New Roman" w:cstheme="minorHAnsi"/>
-          <w:color w:val="000000" w:themeColor="text1"/>
-          <w:sz w:val="28"/>
-          <w:szCs w:val="28"/>
-          <w:lang w:val="en-US" w:eastAsia="ru-RU"/>
+        <w:t>скидки</w:t>
+      </w:r>
+      <w:r>
+        <w:rPr>
+          <w:rFonts w:eastAsia="Times New Roman" w:cstheme="minorHAnsi"/>
+          <w:color w:val="000000" w:themeColor="text1"/>
+          <w:sz w:val="28"/>
+          <w:szCs w:val="28"/>
+          <w:lang w:eastAsia="ru-RU"/>
         </w:rPr>
         <w:t xml:space="preserve"> </w:t>
       </w:r>
@@ -1312,15 +1316,15 @@
           <w:szCs w:val="28"/>
           <w:lang w:eastAsia="ru-RU"/>
         </w:rPr>
-        <w:t>размер</w:t>
-      </w:r>
-      <w:r>
-        <w:rPr>
-          <w:rFonts w:eastAsia="Times New Roman" w:cstheme="minorHAnsi"/>
-          <w:color w:val="000000" w:themeColor="text1"/>
-          <w:sz w:val="28"/>
-          <w:szCs w:val="28"/>
-          <w:lang w:val="en-US" w:eastAsia="ru-RU"/>
+        <w:t>в</w:t>
+      </w:r>
+      <w:r>
+        <w:rPr>
+          <w:rFonts w:eastAsia="Times New Roman" w:cstheme="minorHAnsi"/>
+          <w:color w:val="000000" w:themeColor="text1"/>
+          <w:sz w:val="28"/>
+          <w:szCs w:val="28"/>
+          <w:lang w:eastAsia="ru-RU"/>
         </w:rPr>
         <w:t xml:space="preserve"> </w:t>
       </w:r>
@@ -1332,46 +1336,6 @@
           <w:szCs w:val="28"/>
           <w:lang w:eastAsia="ru-RU"/>
         </w:rPr>
-        <w:t>скидки</w:t>
-      </w:r>
-      <w:r>
-        <w:rPr>
-          <w:rFonts w:eastAsia="Times New Roman" w:cstheme="minorHAnsi"/>
-          <w:color w:val="000000" w:themeColor="text1"/>
-          <w:sz w:val="28"/>
-          <w:szCs w:val="28"/>
-          <w:lang w:val="en-US" w:eastAsia="ru-RU"/>
-        </w:rPr>
-        <w:t xml:space="preserve"> </w:t>
-      </w:r>
-      <w:r>
-        <w:rPr>
-          <w:rFonts w:eastAsia="Times New Roman" w:cstheme="minorHAnsi"/>
-          <w:color w:val="000000" w:themeColor="text1"/>
-          <w:sz w:val="28"/>
-          <w:szCs w:val="28"/>
-          <w:lang w:eastAsia="ru-RU"/>
-        </w:rPr>
-        <w:t>в</w:t>
-      </w:r>
-      <w:r>
-        <w:rPr>
-          <w:rFonts w:eastAsia="Times New Roman" w:cstheme="minorHAnsi"/>
-          <w:color w:val="000000" w:themeColor="text1"/>
-          <w:sz w:val="28"/>
-          <w:szCs w:val="28"/>
-          <w:lang w:val="en-US" w:eastAsia="ru-RU"/>
-        </w:rPr>
-        <w:t xml:space="preserve"> </w:t>
-      </w:r>
-      <w:r>
-        <w:rPr>
-          <w:rFonts w:eastAsia="Times New Roman" w:cstheme="minorHAnsi"/>
-          <w:color w:val="000000" w:themeColor="text1"/>
-          <w:sz w:val="28"/>
-          <w:szCs w:val="28"/>
-          <w:lang w:eastAsia="ru-RU"/>
-        </w:rPr>
         <w:t>процентах</w:t>
       </w:r>
       <w:r>
@@ -1380,7 +1344,7 @@
           <w:color w:val="000000" w:themeColor="text1"/>
           <w:sz w:val="28"/>
           <w:szCs w:val="28"/>
-          <w:lang w:val="en-US" w:eastAsia="ru-RU"/>
+          <w:lang w:eastAsia="ru-RU"/>
         </w:rPr>
         <w:t xml:space="preserve"> (</w:t>
       </w:r>
@@ -1400,19 +1364,9 @@
           <w:color w:val="000000" w:themeColor="text1"/>
           <w:sz w:val="28"/>
           <w:szCs w:val="28"/>
-          <w:lang w:val="en-US" w:eastAsia="ru-RU"/>
-        </w:rPr>
-        <w:t>)</w:t>
-      </w:r>
-      <w:r>
-        <w:rPr>
-          <w:rFonts w:eastAsia="Times New Roman" w:cstheme="minorHAnsi"/>
-          <w:color w:val="000000" w:themeColor="text1"/>
-          <w:sz w:val="28"/>
-          <w:szCs w:val="28"/>
-          <w:lang w:val="en-US" w:eastAsia="ru-RU"/>
-        </w:rPr>
-        <w:t xml:space="preserve">  </w:t>
+          <w:lang w:eastAsia="ru-RU"/>
+        </w:rPr>
+        <w:t xml:space="preserve">)  </w:t>
       </w:r>
     </w:p>
     <w:p>
@@ -1495,17 +1449,7 @@
           <w:szCs w:val="28"/>
           <w:lang w:eastAsia="ru-RU"/>
         </w:rPr>
-        <w:t xml:space="preserve"> в кортеже </w:t>
-      </w:r>
-      <w:r>
-        <w:rPr>
-          <w:rFonts w:eastAsia="Times New Roman" w:cstheme="minorHAnsi"/>
-          <w:color w:val="000000" w:themeColor="text1"/>
-          <w:sz w:val="28"/>
-          <w:szCs w:val="28"/>
-          <w:lang w:eastAsia="ru-RU"/>
-        </w:rPr>
-        <w:t>передаются</w:t>
+        <w:t xml:space="preserve"> в кортеже передаются</w:t>
       </w:r>
       <w:r>
         <w:rPr>
@@ -1525,17 +1469,7 @@
           <w:szCs w:val="28"/>
           <w:lang w:eastAsia="ru-RU"/>
         </w:rPr>
-        <w:t xml:space="preserve">выручка </w:t>
-      </w:r>
-      <w:r>
-        <w:rPr>
-          <w:rFonts w:eastAsia="Times New Roman" w:cstheme="minorHAnsi"/>
-          <w:color w:val="000000" w:themeColor="text1"/>
-          <w:sz w:val="28"/>
-          <w:szCs w:val="28"/>
-          <w:lang w:eastAsia="ru-RU"/>
-        </w:rPr>
-        <w:t>(</w:t>
+        <w:t>выручка (</w:t>
       </w:r>
       <w:r>
         <w:rPr>
@@ -1585,27 +1519,7 @@
           <w:szCs w:val="28"/>
           <w:lang w:eastAsia="ru-RU"/>
         </w:rPr>
-        <w:t>)</w:t>
-      </w:r>
-      <w:r>
-        <w:rPr>
-          <w:rFonts w:eastAsia="Times New Roman" w:cstheme="minorHAnsi"/>
-          <w:color w:val="000000" w:themeColor="text1"/>
-          <w:sz w:val="28"/>
-          <w:szCs w:val="28"/>
-          <w:lang w:eastAsia="ru-RU"/>
-        </w:rPr>
-        <w:t xml:space="preserve"> и</w:t>
-      </w:r>
-      <w:r>
-        <w:rPr>
-          <w:rFonts w:eastAsia="Times New Roman" w:cstheme="minorHAnsi"/>
-          <w:color w:val="000000" w:themeColor="text1"/>
-          <w:sz w:val="28"/>
-          <w:szCs w:val="28"/>
-          <w:lang w:eastAsia="ru-RU"/>
-        </w:rPr>
-        <w:t xml:space="preserve"> цена 1 шт.</w:t>
+        <w:t>) и цена 1 шт.</w:t>
       </w:r>
       <w:r>
         <w:rPr>
@@ -1698,37 +1612,7 @@
           <w:szCs w:val="28"/>
           <w:lang w:eastAsia="ru-RU"/>
         </w:rPr>
-        <w:t xml:space="preserve"> - </w:t>
-      </w:r>
-      <w:r>
-        <w:rPr>
-          <w:rFonts w:eastAsia="Times New Roman" w:cstheme="minorHAnsi"/>
-          <w:color w:val="000000" w:themeColor="text1"/>
-          <w:sz w:val="28"/>
-          <w:szCs w:val="28"/>
-          <w:lang w:eastAsia="ru-RU"/>
-        </w:rPr>
-        <w:t xml:space="preserve">соответствует карте </w:t>
-      </w:r>
-      <w:r>
-        <w:rPr>
-          <w:rFonts w:eastAsia="Times New Roman" w:cstheme="minorHAnsi"/>
-          <w:color w:val="000000" w:themeColor="text1"/>
-          <w:sz w:val="28"/>
-          <w:szCs w:val="28"/>
-          <w:lang w:eastAsia="ru-RU"/>
-        </w:rPr>
-        <w:t>3</w:t>
-      </w:r>
-      <w:r>
-        <w:rPr>
-          <w:rFonts w:eastAsia="Times New Roman" w:cstheme="minorHAnsi"/>
-          <w:color w:val="000000" w:themeColor="text1"/>
-          <w:sz w:val="28"/>
-          <w:szCs w:val="28"/>
-          <w:lang w:eastAsia="ru-RU"/>
-        </w:rPr>
-        <w:t xml:space="preserve"> в кортеже передаются</w:t>
+        <w:t xml:space="preserve"> - соответствует карте 3 в кортеже передаются</w:t>
       </w:r>
       <w:r>
         <w:rPr>
@@ -1861,6 +1745,7 @@
           <w:szCs w:val="28"/>
           <w:lang w:eastAsia="ru-RU"/>
         </w:rPr>
+        <w:lastRenderedPageBreak/>
         <w:t>"</w:t>
       </w:r>
       <w:r>
@@ -1891,37 +1776,7 @@
           <w:szCs w:val="28"/>
           <w:lang w:eastAsia="ru-RU"/>
         </w:rPr>
-        <w:t xml:space="preserve"> - </w:t>
-      </w:r>
-      <w:r>
-        <w:rPr>
-          <w:rFonts w:eastAsia="Times New Roman" w:cstheme="minorHAnsi"/>
-          <w:color w:val="000000" w:themeColor="text1"/>
-          <w:sz w:val="28"/>
-          <w:szCs w:val="28"/>
-          <w:lang w:eastAsia="ru-RU"/>
-        </w:rPr>
-        <w:t xml:space="preserve">соответствует карте </w:t>
-      </w:r>
-      <w:r>
-        <w:rPr>
-          <w:rFonts w:eastAsia="Times New Roman" w:cstheme="minorHAnsi"/>
-          <w:color w:val="000000" w:themeColor="text1"/>
-          <w:sz w:val="28"/>
-          <w:szCs w:val="28"/>
-          <w:lang w:eastAsia="ru-RU"/>
-        </w:rPr>
-        <w:t>10</w:t>
-      </w:r>
-      <w:r>
-        <w:rPr>
-          <w:rFonts w:eastAsia="Times New Roman" w:cstheme="minorHAnsi"/>
-          <w:color w:val="000000" w:themeColor="text1"/>
-          <w:sz w:val="28"/>
-          <w:szCs w:val="28"/>
-          <w:lang w:eastAsia="ru-RU"/>
-        </w:rPr>
-        <w:t xml:space="preserve"> в кортеже передаются</w:t>
+        <w:t xml:space="preserve"> - соответствует карте 10 в кортеже передаются</w:t>
       </w:r>
       <w:r>
         <w:rPr>
@@ -2064,7 +1919,6 @@
           <w:szCs w:val="28"/>
           <w:lang w:eastAsia="ru-RU"/>
         </w:rPr>
-        <w:lastRenderedPageBreak/>
         <w:t>"</w:t>
       </w:r>
       <w:r>
@@ -2095,37 +1949,7 @@
           <w:szCs w:val="28"/>
           <w:lang w:eastAsia="ru-RU"/>
         </w:rPr>
-        <w:t xml:space="preserve"> -</w:t>
-      </w:r>
-      <w:r>
-        <w:rPr>
-          <w:rFonts w:eastAsia="Times New Roman" w:cstheme="minorHAnsi"/>
-          <w:color w:val="000000" w:themeColor="text1"/>
-          <w:sz w:val="28"/>
-          <w:szCs w:val="28"/>
-          <w:lang w:eastAsia="ru-RU"/>
-        </w:rPr>
-        <w:t xml:space="preserve"> соответствует карте </w:t>
-      </w:r>
-      <w:r>
-        <w:rPr>
-          <w:rFonts w:eastAsia="Times New Roman" w:cstheme="minorHAnsi"/>
-          <w:color w:val="000000" w:themeColor="text1"/>
-          <w:sz w:val="28"/>
-          <w:szCs w:val="28"/>
-          <w:lang w:eastAsia="ru-RU"/>
-        </w:rPr>
-        <w:t>11</w:t>
-      </w:r>
-      <w:r>
-        <w:rPr>
-          <w:rFonts w:eastAsia="Times New Roman" w:cstheme="minorHAnsi"/>
-          <w:color w:val="000000" w:themeColor="text1"/>
-          <w:sz w:val="28"/>
-          <w:szCs w:val="28"/>
-          <w:lang w:eastAsia="ru-RU"/>
-        </w:rPr>
-        <w:t xml:space="preserve"> в кортеже передаются</w:t>
+        <w:t xml:space="preserve"> - соответствует карте 11 в кортеже передаются</w:t>
       </w:r>
       <w:r>
         <w:rPr>
@@ -2277,18 +2101,16 @@
         </w:rPr>
         <w:t xml:space="preserve">комиссии </w:t>
       </w:r>
-      <w:proofErr w:type="gramStart"/>
-      <w:r>
-        <w:rPr>
-          <w:rFonts w:eastAsia="Times New Roman" w:cstheme="minorHAnsi"/>
-          <w:color w:val="000000" w:themeColor="text1"/>
-          <w:sz w:val="28"/>
-          <w:szCs w:val="28"/>
-          <w:lang w:eastAsia="ru-RU"/>
-        </w:rPr>
-        <w:t>интернет магазина</w:t>
-      </w:r>
-      <w:proofErr w:type="gramEnd"/>
+      <w:r>
+        <w:rPr>
+          <w:rFonts w:eastAsia="Times New Roman" w:cstheme="minorHAnsi"/>
+          <w:color w:val="000000" w:themeColor="text1"/>
+          <w:sz w:val="28"/>
+          <w:szCs w:val="28"/>
+          <w:lang w:eastAsia="ru-RU"/>
+        </w:rPr>
+        <w:t>интернет-магазина</w:t>
+      </w:r>
       <w:r>
         <w:rPr>
           <w:rFonts w:eastAsia="Times New Roman" w:cstheme="minorHAnsi"/>
@@ -2362,14 +2184,1338 @@
     </w:p>
     <w:p>
       <w:pPr>
-        <w:pStyle w:val="a3"/>
         <w:shd w:val="clear" w:color="auto" w:fill="FFFFFF" w:themeFill="background1"/>
+        <w:spacing w:after="0" w:line="285" w:lineRule="atLeast"/>
+        <w:rPr>
+          <w:rFonts w:eastAsia="Times New Roman" w:cstheme="minorHAnsi"/>
+          <w:color w:val="000000" w:themeColor="text1"/>
+          <w:sz w:val="28"/>
+          <w:szCs w:val="28"/>
+          <w:lang w:eastAsia="ru-RU"/>
+        </w:rPr>
+      </w:pPr>
+    </w:p>
+    <w:p>
+      <w:pPr>
+        <w:shd w:val="clear" w:color="auto" w:fill="FFFFFF" w:themeFill="background1"/>
+        <w:spacing w:after="0" w:line="285" w:lineRule="atLeast"/>
+        <w:rPr>
+          <w:rFonts w:eastAsia="Times New Roman" w:cstheme="minorHAnsi"/>
+          <w:color w:val="000000" w:themeColor="text1"/>
+          <w:sz w:val="28"/>
+          <w:szCs w:val="28"/>
+          <w:lang w:eastAsia="ru-RU"/>
+        </w:rPr>
+      </w:pPr>
+      <w:r>
+        <w:rPr>
+          <w:rFonts w:eastAsia="Times New Roman" w:cstheme="minorHAnsi"/>
+          <w:color w:val="000000" w:themeColor="text1"/>
+          <w:sz w:val="28"/>
+          <w:szCs w:val="28"/>
+          <w:lang w:eastAsia="ru-RU"/>
+        </w:rPr>
+        <w:t>Голубые:</w:t>
+      </w:r>
+    </w:p>
+    <w:p>
+      <w:pPr>
+        <w:spacing w:after="0" w:line="285" w:lineRule="atLeast"/>
+        <w:rPr>
+          <w:rFonts w:eastAsia="Times New Roman" w:cstheme="minorHAnsi"/>
+          <w:color w:val="000000" w:themeColor="text1"/>
+          <w:sz w:val="28"/>
+          <w:szCs w:val="28"/>
+          <w:lang w:eastAsia="ru-RU"/>
+        </w:rPr>
+      </w:pPr>
+      <w:r>
+        <w:rPr>
+          <w:rFonts w:eastAsia="Times New Roman" w:cstheme="minorHAnsi"/>
+          <w:color w:val="000000" w:themeColor="text1"/>
+          <w:sz w:val="28"/>
+          <w:szCs w:val="28"/>
+          <w:lang w:eastAsia="ru-RU"/>
+        </w:rPr>
+        <w:t>"</w:t>
+      </w:r>
+      <w:r>
+        <w:rPr>
+          <w:rFonts w:eastAsia="Times New Roman" w:cstheme="minorHAnsi"/>
+          <w:color w:val="000000" w:themeColor="text1"/>
+          <w:sz w:val="28"/>
+          <w:szCs w:val="28"/>
+          <w:lang w:val="en-US" w:eastAsia="ru-RU"/>
+        </w:rPr>
+        <w:t>bonus</w:t>
+      </w:r>
+      <w:r>
+        <w:rPr>
+          <w:rFonts w:eastAsia="Times New Roman" w:cstheme="minorHAnsi"/>
+          <w:color w:val="000000" w:themeColor="text1"/>
+          <w:sz w:val="28"/>
+          <w:szCs w:val="28"/>
+          <w:lang w:eastAsia="ru-RU"/>
+        </w:rPr>
+        <w:t>"</w:t>
+      </w:r>
+      <w:r>
+        <w:rPr>
+          <w:rFonts w:eastAsia="Times New Roman" w:cstheme="minorHAnsi"/>
+          <w:color w:val="000000" w:themeColor="text1"/>
+          <w:sz w:val="28"/>
+          <w:szCs w:val="28"/>
+          <w:lang w:eastAsia="ru-RU"/>
+        </w:rPr>
+        <w:t xml:space="preserve"> – соответствует карте 1 передается </w:t>
+      </w:r>
+      <w:r>
+        <w:rPr>
+          <w:rFonts w:eastAsia="Times New Roman" w:cstheme="minorHAnsi"/>
+          <w:color w:val="000000" w:themeColor="text1"/>
+          <w:sz w:val="28"/>
+          <w:szCs w:val="28"/>
+          <w:lang w:eastAsia="ru-RU"/>
+        </w:rPr>
+        <w:t>процент премии сотрудникам</w:t>
+      </w:r>
+    </w:p>
+    <w:p>
+      <w:pPr>
+        <w:spacing w:after="0" w:line="285" w:lineRule="atLeast"/>
+        <w:rPr>
+          <w:rFonts w:eastAsia="Times New Roman" w:cstheme="minorHAnsi"/>
+          <w:color w:val="000000" w:themeColor="text1"/>
+          <w:sz w:val="28"/>
+          <w:szCs w:val="28"/>
+          <w:lang w:val="en-US" w:eastAsia="ru-RU"/>
+        </w:rPr>
+      </w:pPr>
+      <w:r>
+        <w:rPr>
+          <w:rFonts w:eastAsia="Times New Roman" w:cstheme="minorHAnsi"/>
+          <w:color w:val="000000" w:themeColor="text1"/>
+          <w:sz w:val="28"/>
+          <w:szCs w:val="28"/>
+          <w:lang w:val="en-US" w:eastAsia="ru-RU"/>
+        </w:rPr>
+        <w:t>"fine"</w:t>
+      </w:r>
+      <w:r>
+        <w:rPr>
+          <w:rFonts w:eastAsia="Times New Roman" w:cstheme="minorHAnsi"/>
+          <w:color w:val="000000" w:themeColor="text1"/>
+          <w:sz w:val="28"/>
+          <w:szCs w:val="28"/>
+          <w:lang w:val="en-US" w:eastAsia="ru-RU"/>
+        </w:rPr>
+        <w:t>-</w:t>
+      </w:r>
+    </w:p>
+    <w:p>
+      <w:pPr>
+        <w:spacing w:after="0" w:line="285" w:lineRule="atLeast"/>
+        <w:rPr>
+          <w:rFonts w:eastAsia="Times New Roman" w:cstheme="minorHAnsi"/>
+          <w:color w:val="000000" w:themeColor="text1"/>
+          <w:sz w:val="28"/>
+          <w:szCs w:val="28"/>
+          <w:lang w:eastAsia="ru-RU"/>
+        </w:rPr>
+      </w:pPr>
+      <w:r>
+        <w:rPr>
+          <w:rFonts w:eastAsia="Times New Roman" w:cstheme="minorHAnsi"/>
+          <w:color w:val="000000" w:themeColor="text1"/>
+          <w:sz w:val="28"/>
+          <w:szCs w:val="28"/>
+          <w:lang w:eastAsia="ru-RU"/>
+        </w:rPr>
+        <w:t>"</w:t>
+      </w:r>
+      <w:r>
+        <w:rPr>
+          <w:rFonts w:eastAsia="Times New Roman" w:cstheme="minorHAnsi"/>
+          <w:color w:val="000000" w:themeColor="text1"/>
+          <w:sz w:val="28"/>
+          <w:szCs w:val="28"/>
+          <w:lang w:val="en-US" w:eastAsia="ru-RU"/>
+        </w:rPr>
+        <w:t>online</w:t>
+      </w:r>
+      <w:r>
+        <w:rPr>
+          <w:rFonts w:eastAsia="Times New Roman" w:cstheme="minorHAnsi"/>
+          <w:color w:val="000000" w:themeColor="text1"/>
+          <w:sz w:val="28"/>
+          <w:szCs w:val="28"/>
+          <w:lang w:eastAsia="ru-RU"/>
+        </w:rPr>
+        <w:t>_</w:t>
+      </w:r>
+      <w:r>
+        <w:rPr>
+          <w:rFonts w:eastAsia="Times New Roman" w:cstheme="minorHAnsi"/>
+          <w:color w:val="000000" w:themeColor="text1"/>
+          <w:sz w:val="28"/>
+          <w:szCs w:val="28"/>
+          <w:lang w:val="en-US" w:eastAsia="ru-RU"/>
+        </w:rPr>
+        <w:t>shop</w:t>
+      </w:r>
+      <w:r>
+        <w:rPr>
+          <w:rFonts w:eastAsia="Times New Roman" w:cstheme="minorHAnsi"/>
+          <w:color w:val="000000" w:themeColor="text1"/>
+          <w:sz w:val="28"/>
+          <w:szCs w:val="28"/>
+          <w:lang w:eastAsia="ru-RU"/>
+        </w:rPr>
+        <w:t>"</w:t>
+      </w:r>
+      <w:r>
+        <w:rPr>
+          <w:rFonts w:eastAsia="Times New Roman" w:cstheme="minorHAnsi"/>
+          <w:color w:val="000000" w:themeColor="text1"/>
+          <w:sz w:val="28"/>
+          <w:szCs w:val="28"/>
+          <w:lang w:eastAsia="ru-RU"/>
+        </w:rPr>
+        <w:t xml:space="preserve"> - </w:t>
+      </w:r>
+      <w:r>
+        <w:rPr>
+          <w:rFonts w:eastAsia="Times New Roman" w:cstheme="minorHAnsi"/>
+          <w:color w:val="000000" w:themeColor="text1"/>
+          <w:sz w:val="28"/>
+          <w:szCs w:val="28"/>
+          <w:lang w:eastAsia="ru-RU"/>
+        </w:rPr>
+        <w:t xml:space="preserve">соответствует карте </w:t>
+      </w:r>
+      <w:r>
+        <w:rPr>
+          <w:rFonts w:eastAsia="Times New Roman" w:cstheme="minorHAnsi"/>
+          <w:color w:val="000000" w:themeColor="text1"/>
+          <w:sz w:val="28"/>
+          <w:szCs w:val="28"/>
+          <w:lang w:eastAsia="ru-RU"/>
+        </w:rPr>
+        <w:t>4</w:t>
+      </w:r>
+      <w:r>
+        <w:rPr>
+          <w:rFonts w:eastAsia="Times New Roman" w:cstheme="minorHAnsi"/>
+          <w:color w:val="000000" w:themeColor="text1"/>
+          <w:sz w:val="28"/>
+          <w:szCs w:val="28"/>
+          <w:lang w:eastAsia="ru-RU"/>
+        </w:rPr>
+        <w:t xml:space="preserve"> передается </w:t>
+      </w:r>
+      <w:r>
+        <w:rPr>
+          <w:rFonts w:eastAsia="Times New Roman" w:cstheme="minorHAnsi"/>
+          <w:color w:val="000000" w:themeColor="text1"/>
+          <w:sz w:val="28"/>
+          <w:szCs w:val="28"/>
+          <w:lang w:eastAsia="ru-RU"/>
+        </w:rPr>
+        <w:t>цена за реализацию интернет-магазина</w:t>
+      </w:r>
+    </w:p>
+    <w:p>
+      <w:pPr>
+        <w:spacing w:after="0" w:line="285" w:lineRule="atLeast"/>
+        <w:rPr>
+          <w:rFonts w:eastAsia="Times New Roman" w:cstheme="minorHAnsi"/>
+          <w:color w:val="000000" w:themeColor="text1"/>
+          <w:sz w:val="28"/>
+          <w:szCs w:val="28"/>
+          <w:lang w:eastAsia="ru-RU"/>
+        </w:rPr>
+      </w:pPr>
+      <w:r>
+        <w:rPr>
+          <w:rFonts w:eastAsia="Times New Roman" w:cstheme="minorHAnsi"/>
+          <w:color w:val="000000" w:themeColor="text1"/>
+          <w:sz w:val="28"/>
+          <w:szCs w:val="28"/>
+          <w:lang w:eastAsia="ru-RU"/>
+        </w:rPr>
+        <w:t>"</w:t>
+      </w:r>
+      <w:r>
+        <w:rPr>
+          <w:rFonts w:eastAsia="Times New Roman" w:cstheme="minorHAnsi"/>
+          <w:color w:val="000000" w:themeColor="text1"/>
+          <w:sz w:val="28"/>
+          <w:szCs w:val="28"/>
+          <w:lang w:val="en-US" w:eastAsia="ru-RU"/>
+        </w:rPr>
+        <w:t>ads</w:t>
+      </w:r>
+      <w:r>
+        <w:rPr>
+          <w:rFonts w:eastAsia="Times New Roman" w:cstheme="minorHAnsi"/>
+          <w:color w:val="000000" w:themeColor="text1"/>
+          <w:sz w:val="28"/>
+          <w:szCs w:val="28"/>
+          <w:lang w:eastAsia="ru-RU"/>
+        </w:rPr>
+        <w:t>"</w:t>
+      </w:r>
+      <w:r>
+        <w:rPr>
+          <w:rFonts w:eastAsia="Times New Roman" w:cstheme="minorHAnsi"/>
+          <w:color w:val="000000" w:themeColor="text1"/>
+          <w:sz w:val="28"/>
+          <w:szCs w:val="28"/>
+          <w:lang w:eastAsia="ru-RU"/>
+        </w:rPr>
+        <w:t xml:space="preserve"> </w:t>
+      </w:r>
+      <w:r>
+        <w:rPr>
+          <w:rFonts w:eastAsia="Times New Roman" w:cstheme="minorHAnsi"/>
+          <w:color w:val="000000" w:themeColor="text1"/>
+          <w:sz w:val="28"/>
+          <w:szCs w:val="28"/>
+          <w:lang w:eastAsia="ru-RU"/>
+        </w:rPr>
+        <w:t>- соответствует</w:t>
+      </w:r>
+      <w:r>
+        <w:rPr>
+          <w:rFonts w:eastAsia="Times New Roman" w:cstheme="minorHAnsi"/>
+          <w:color w:val="000000" w:themeColor="text1"/>
+          <w:sz w:val="28"/>
+          <w:szCs w:val="28"/>
+          <w:lang w:eastAsia="ru-RU"/>
+        </w:rPr>
+        <w:t xml:space="preserve"> </w:t>
+      </w:r>
+      <w:r>
+        <w:rPr>
+          <w:rFonts w:eastAsia="Times New Roman" w:cstheme="minorHAnsi"/>
+          <w:color w:val="000000" w:themeColor="text1"/>
+          <w:sz w:val="28"/>
+          <w:szCs w:val="28"/>
+          <w:lang w:eastAsia="ru-RU"/>
+        </w:rPr>
+        <w:t>карте</w:t>
+      </w:r>
+      <w:r>
+        <w:rPr>
+          <w:rFonts w:eastAsia="Times New Roman" w:cstheme="minorHAnsi"/>
+          <w:color w:val="000000" w:themeColor="text1"/>
+          <w:sz w:val="28"/>
+          <w:szCs w:val="28"/>
+          <w:lang w:eastAsia="ru-RU"/>
+        </w:rPr>
+        <w:t xml:space="preserve"> </w:t>
+      </w:r>
+      <w:r>
+        <w:rPr>
+          <w:rFonts w:eastAsia="Times New Roman" w:cstheme="minorHAnsi"/>
+          <w:color w:val="000000" w:themeColor="text1"/>
+          <w:sz w:val="28"/>
+          <w:szCs w:val="28"/>
+          <w:lang w:eastAsia="ru-RU"/>
+        </w:rPr>
+        <w:t>5</w:t>
+      </w:r>
+      <w:r>
+        <w:rPr>
+          <w:rFonts w:eastAsia="Times New Roman" w:cstheme="minorHAnsi"/>
+          <w:color w:val="000000" w:themeColor="text1"/>
+          <w:sz w:val="28"/>
+          <w:szCs w:val="28"/>
+          <w:lang w:eastAsia="ru-RU"/>
+        </w:rPr>
+        <w:t xml:space="preserve"> </w:t>
+      </w:r>
+      <w:r>
+        <w:rPr>
+          <w:rFonts w:eastAsia="Times New Roman" w:cstheme="minorHAnsi"/>
+          <w:color w:val="000000" w:themeColor="text1"/>
+          <w:sz w:val="28"/>
+          <w:szCs w:val="28"/>
+          <w:lang w:eastAsia="ru-RU"/>
+        </w:rPr>
+        <w:t>передается</w:t>
+      </w:r>
+      <w:r>
+        <w:rPr>
+          <w:rFonts w:eastAsia="Times New Roman" w:cstheme="minorHAnsi"/>
+          <w:color w:val="000000" w:themeColor="text1"/>
+          <w:sz w:val="28"/>
+          <w:szCs w:val="28"/>
+          <w:lang w:eastAsia="ru-RU"/>
+        </w:rPr>
+        <w:t xml:space="preserve"> </w:t>
+      </w:r>
+      <w:r>
+        <w:rPr>
+          <w:rFonts w:eastAsia="Times New Roman" w:cstheme="minorHAnsi"/>
+          <w:color w:val="000000" w:themeColor="text1"/>
+          <w:sz w:val="28"/>
+          <w:szCs w:val="28"/>
+          <w:lang w:eastAsia="ru-RU"/>
+        </w:rPr>
+        <w:t>процент от выручки за реализацию рекламных услуг</w:t>
+      </w:r>
+    </w:p>
+    <w:p>
+      <w:pPr>
+        <w:spacing w:after="0" w:line="285" w:lineRule="atLeast"/>
+        <w:rPr>
+          <w:rFonts w:eastAsia="Times New Roman" w:cstheme="minorHAnsi"/>
+          <w:color w:val="000000" w:themeColor="text1"/>
+          <w:sz w:val="28"/>
+          <w:szCs w:val="28"/>
+          <w:lang w:eastAsia="ru-RU"/>
+        </w:rPr>
+      </w:pPr>
+      <w:r>
+        <w:rPr>
+          <w:rFonts w:eastAsia="Times New Roman" w:cstheme="minorHAnsi"/>
+          <w:color w:val="000000" w:themeColor="text1"/>
+          <w:sz w:val="28"/>
+          <w:szCs w:val="28"/>
+          <w:lang w:eastAsia="ru-RU"/>
+        </w:rPr>
+        <w:t>"</w:t>
+      </w:r>
+      <w:r>
+        <w:rPr>
+          <w:rFonts w:eastAsia="Times New Roman" w:cstheme="minorHAnsi"/>
+          <w:color w:val="000000" w:themeColor="text1"/>
+          <w:sz w:val="28"/>
+          <w:szCs w:val="28"/>
+          <w:lang w:val="en-US" w:eastAsia="ru-RU"/>
+        </w:rPr>
+        <w:t>equip</w:t>
+      </w:r>
+      <w:r>
+        <w:rPr>
+          <w:rFonts w:eastAsia="Times New Roman" w:cstheme="minorHAnsi"/>
+          <w:color w:val="000000" w:themeColor="text1"/>
+          <w:sz w:val="28"/>
+          <w:szCs w:val="28"/>
+          <w:lang w:eastAsia="ru-RU"/>
+        </w:rPr>
+        <w:t>"</w:t>
+      </w:r>
+      <w:r>
+        <w:rPr>
+          <w:rFonts w:eastAsia="Times New Roman" w:cstheme="minorHAnsi"/>
+          <w:color w:val="000000" w:themeColor="text1"/>
+          <w:sz w:val="28"/>
+          <w:szCs w:val="28"/>
+          <w:lang w:eastAsia="ru-RU"/>
+        </w:rPr>
+        <w:t xml:space="preserve"> - </w:t>
+      </w:r>
+      <w:r>
+        <w:rPr>
+          <w:rFonts w:eastAsia="Times New Roman" w:cstheme="minorHAnsi"/>
+          <w:color w:val="000000" w:themeColor="text1"/>
+          <w:sz w:val="28"/>
+          <w:szCs w:val="28"/>
+          <w:lang w:eastAsia="ru-RU"/>
+        </w:rPr>
+        <w:t xml:space="preserve">соответствует </w:t>
+      </w:r>
+      <w:r>
+        <w:rPr>
+          <w:rFonts w:eastAsia="Times New Roman" w:cstheme="minorHAnsi"/>
+          <w:color w:val="000000" w:themeColor="text1"/>
+          <w:sz w:val="28"/>
+          <w:szCs w:val="28"/>
+          <w:lang w:eastAsia="ru-RU"/>
+        </w:rPr>
+        <w:t>карте</w:t>
+      </w:r>
+      <w:r>
+        <w:rPr>
+          <w:rFonts w:eastAsia="Times New Roman" w:cstheme="minorHAnsi"/>
+          <w:color w:val="000000" w:themeColor="text1"/>
+          <w:sz w:val="28"/>
+          <w:szCs w:val="28"/>
+          <w:lang w:eastAsia="ru-RU"/>
+        </w:rPr>
+        <w:t xml:space="preserve"> </w:t>
+      </w:r>
+      <w:r>
+        <w:rPr>
+          <w:rFonts w:eastAsia="Times New Roman" w:cstheme="minorHAnsi"/>
+          <w:color w:val="000000" w:themeColor="text1"/>
+          <w:sz w:val="28"/>
+          <w:szCs w:val="28"/>
+          <w:lang w:eastAsia="ru-RU"/>
+        </w:rPr>
+        <w:t>6</w:t>
+      </w:r>
+      <w:r>
+        <w:rPr>
+          <w:rFonts w:eastAsia="Times New Roman" w:cstheme="minorHAnsi"/>
+          <w:color w:val="000000" w:themeColor="text1"/>
+          <w:sz w:val="28"/>
+          <w:szCs w:val="28"/>
+          <w:lang w:eastAsia="ru-RU"/>
+        </w:rPr>
+        <w:t xml:space="preserve"> </w:t>
+      </w:r>
+      <w:r>
+        <w:rPr>
+          <w:rFonts w:eastAsia="Times New Roman" w:cstheme="minorHAnsi"/>
+          <w:color w:val="000000" w:themeColor="text1"/>
+          <w:sz w:val="28"/>
+          <w:szCs w:val="28"/>
+          <w:lang w:eastAsia="ru-RU"/>
+        </w:rPr>
+        <w:t>передается</w:t>
+      </w:r>
+      <w:r>
+        <w:rPr>
+          <w:rFonts w:eastAsia="Times New Roman" w:cstheme="minorHAnsi"/>
+          <w:color w:val="000000" w:themeColor="text1"/>
+          <w:sz w:val="28"/>
+          <w:szCs w:val="28"/>
+          <w:lang w:eastAsia="ru-RU"/>
+        </w:rPr>
+        <w:t xml:space="preserve"> </w:t>
+      </w:r>
+      <w:r>
+        <w:rPr>
+          <w:rFonts w:eastAsia="Times New Roman" w:cstheme="minorHAnsi"/>
+          <w:color w:val="000000" w:themeColor="text1"/>
+          <w:sz w:val="28"/>
+          <w:szCs w:val="28"/>
+          <w:lang w:eastAsia="ru-RU"/>
+        </w:rPr>
+        <w:t>цена за оборудование</w:t>
+      </w:r>
+    </w:p>
+    <w:p>
+      <w:pPr>
+        <w:spacing w:after="0" w:line="285" w:lineRule="atLeast"/>
+        <w:rPr>
+          <w:rFonts w:eastAsia="Times New Roman" w:cstheme="minorHAnsi"/>
+          <w:color w:val="000000" w:themeColor="text1"/>
+          <w:sz w:val="28"/>
+          <w:szCs w:val="28"/>
+          <w:lang w:eastAsia="ru-RU"/>
+        </w:rPr>
+      </w:pPr>
+      <w:r>
+        <w:rPr>
+          <w:rFonts w:eastAsia="Times New Roman" w:cstheme="minorHAnsi"/>
+          <w:color w:val="000000" w:themeColor="text1"/>
+          <w:sz w:val="28"/>
+          <w:szCs w:val="28"/>
+          <w:lang w:eastAsia="ru-RU"/>
+        </w:rPr>
+        <w:t>"</w:t>
+      </w:r>
+      <w:r>
+        <w:rPr>
+          <w:rFonts w:eastAsia="Times New Roman" w:cstheme="minorHAnsi"/>
+          <w:color w:val="000000" w:themeColor="text1"/>
+          <w:sz w:val="28"/>
+          <w:szCs w:val="28"/>
+          <w:lang w:val="en-US" w:eastAsia="ru-RU"/>
+        </w:rPr>
+        <w:t>fired</w:t>
+      </w:r>
+      <w:r>
+        <w:rPr>
+          <w:rFonts w:eastAsia="Times New Roman" w:cstheme="minorHAnsi"/>
+          <w:color w:val="000000" w:themeColor="text1"/>
+          <w:sz w:val="28"/>
+          <w:szCs w:val="28"/>
+          <w:lang w:eastAsia="ru-RU"/>
+        </w:rPr>
+        <w:t>"</w:t>
+      </w:r>
+      <w:r>
+        <w:rPr>
+          <w:rFonts w:eastAsia="Times New Roman" w:cstheme="minorHAnsi"/>
+          <w:color w:val="000000" w:themeColor="text1"/>
+          <w:sz w:val="28"/>
+          <w:szCs w:val="28"/>
+          <w:lang w:eastAsia="ru-RU"/>
+        </w:rPr>
+        <w:t>- соответствует</w:t>
+      </w:r>
+      <w:r>
+        <w:rPr>
+          <w:rFonts w:eastAsia="Times New Roman" w:cstheme="minorHAnsi"/>
+          <w:color w:val="000000" w:themeColor="text1"/>
+          <w:sz w:val="28"/>
+          <w:szCs w:val="28"/>
+          <w:lang w:eastAsia="ru-RU"/>
+        </w:rPr>
+        <w:t xml:space="preserve"> карте </w:t>
+      </w:r>
+      <w:r>
+        <w:rPr>
+          <w:rFonts w:eastAsia="Times New Roman" w:cstheme="minorHAnsi"/>
+          <w:color w:val="000000" w:themeColor="text1"/>
+          <w:sz w:val="28"/>
+          <w:szCs w:val="28"/>
+          <w:lang w:eastAsia="ru-RU"/>
+        </w:rPr>
+        <w:t>8</w:t>
+      </w:r>
+      <w:r>
+        <w:rPr>
+          <w:rFonts w:eastAsia="Times New Roman" w:cstheme="minorHAnsi"/>
+          <w:color w:val="000000" w:themeColor="text1"/>
+          <w:sz w:val="28"/>
+          <w:szCs w:val="28"/>
+          <w:lang w:eastAsia="ru-RU"/>
+        </w:rPr>
+        <w:t xml:space="preserve"> передается процен</w:t>
+      </w:r>
+      <w:r>
+        <w:rPr>
+          <w:rFonts w:eastAsia="Times New Roman" w:cstheme="minorHAnsi"/>
+          <w:color w:val="000000" w:themeColor="text1"/>
+          <w:sz w:val="28"/>
+          <w:szCs w:val="28"/>
+          <w:lang w:eastAsia="ru-RU"/>
+        </w:rPr>
+        <w:t>т доплаты</w:t>
+      </w:r>
+      <w:r>
+        <w:rPr>
+          <w:rFonts w:eastAsia="Times New Roman" w:cstheme="minorHAnsi"/>
+          <w:color w:val="000000" w:themeColor="text1"/>
+          <w:sz w:val="28"/>
+          <w:szCs w:val="28"/>
+          <w:lang w:eastAsia="ru-RU"/>
+        </w:rPr>
+        <w:t xml:space="preserve"> сотрудник</w:t>
+      </w:r>
+      <w:r>
+        <w:rPr>
+          <w:rFonts w:eastAsia="Times New Roman" w:cstheme="minorHAnsi"/>
+          <w:color w:val="000000" w:themeColor="text1"/>
+          <w:sz w:val="28"/>
+          <w:szCs w:val="28"/>
+          <w:lang w:eastAsia="ru-RU"/>
+        </w:rPr>
+        <w:t>у</w:t>
+      </w:r>
+    </w:p>
+    <w:p>
+      <w:pPr>
+        <w:spacing w:after="0" w:line="285" w:lineRule="atLeast"/>
+        <w:rPr>
+          <w:rFonts w:eastAsia="Times New Roman" w:cstheme="minorHAnsi"/>
+          <w:color w:val="000000" w:themeColor="text1"/>
+          <w:sz w:val="28"/>
+          <w:szCs w:val="28"/>
+          <w:lang w:eastAsia="ru-RU"/>
+        </w:rPr>
+      </w:pPr>
+      <w:r>
+        <w:rPr>
+          <w:rFonts w:eastAsia="Times New Roman" w:cstheme="minorHAnsi"/>
+          <w:color w:val="000000" w:themeColor="text1"/>
+          <w:sz w:val="28"/>
+          <w:szCs w:val="28"/>
+          <w:lang w:eastAsia="ru-RU"/>
+        </w:rPr>
+        <w:t xml:space="preserve"> "</w:t>
+      </w:r>
+      <w:r>
+        <w:rPr>
+          <w:rFonts w:eastAsia="Times New Roman" w:cstheme="minorHAnsi"/>
+          <w:color w:val="000000" w:themeColor="text1"/>
+          <w:sz w:val="28"/>
+          <w:szCs w:val="28"/>
+          <w:lang w:val="en-US" w:eastAsia="ru-RU"/>
+        </w:rPr>
+        <w:t>detector</w:t>
+      </w:r>
+      <w:r>
+        <w:rPr>
+          <w:rFonts w:eastAsia="Times New Roman" w:cstheme="minorHAnsi"/>
+          <w:color w:val="000000" w:themeColor="text1"/>
+          <w:sz w:val="28"/>
+          <w:szCs w:val="28"/>
+          <w:lang w:eastAsia="ru-RU"/>
+        </w:rPr>
+        <w:t>"</w:t>
+      </w:r>
+      <w:r>
+        <w:rPr>
+          <w:rFonts w:eastAsia="Times New Roman" w:cstheme="minorHAnsi"/>
+          <w:color w:val="000000" w:themeColor="text1"/>
+          <w:sz w:val="28"/>
+          <w:szCs w:val="28"/>
+          <w:lang w:eastAsia="ru-RU"/>
+        </w:rPr>
+        <w:t xml:space="preserve"> – </w:t>
+      </w:r>
+      <w:r>
+        <w:rPr>
+          <w:rFonts w:eastAsia="Times New Roman" w:cstheme="minorHAnsi"/>
+          <w:color w:val="000000" w:themeColor="text1"/>
+          <w:sz w:val="28"/>
+          <w:szCs w:val="28"/>
+          <w:lang w:eastAsia="ru-RU"/>
+        </w:rPr>
+        <w:t xml:space="preserve">соответствует карте </w:t>
+      </w:r>
+      <w:r>
+        <w:rPr>
+          <w:rFonts w:eastAsia="Times New Roman" w:cstheme="minorHAnsi"/>
+          <w:color w:val="000000" w:themeColor="text1"/>
+          <w:sz w:val="28"/>
+          <w:szCs w:val="28"/>
+          <w:lang w:eastAsia="ru-RU"/>
+        </w:rPr>
+        <w:t>9</w:t>
+      </w:r>
+      <w:r>
+        <w:rPr>
+          <w:rFonts w:eastAsia="Times New Roman" w:cstheme="minorHAnsi"/>
+          <w:color w:val="000000" w:themeColor="text1"/>
+          <w:sz w:val="28"/>
+          <w:szCs w:val="28"/>
+          <w:lang w:eastAsia="ru-RU"/>
+        </w:rPr>
+        <w:t xml:space="preserve"> передается процент </w:t>
+      </w:r>
+      <w:r>
+        <w:rPr>
+          <w:rFonts w:eastAsia="Times New Roman" w:cstheme="minorHAnsi"/>
+          <w:color w:val="000000" w:themeColor="text1"/>
+          <w:sz w:val="28"/>
+          <w:szCs w:val="28"/>
+          <w:lang w:eastAsia="ru-RU"/>
+        </w:rPr>
+        <w:t xml:space="preserve">подорожания датчиков и процент подорожания товаров </w:t>
+      </w:r>
+    </w:p>
+    <w:p>
+      <w:pPr>
+        <w:spacing w:after="0" w:line="285" w:lineRule="atLeast"/>
+        <w:rPr>
+          <w:rFonts w:eastAsia="Times New Roman" w:cstheme="minorHAnsi"/>
+          <w:color w:val="000000" w:themeColor="text1"/>
+          <w:sz w:val="28"/>
+          <w:szCs w:val="28"/>
+          <w:lang w:eastAsia="ru-RU"/>
+        </w:rPr>
+      </w:pPr>
+      <w:r>
+        <w:rPr>
+          <w:rFonts w:eastAsia="Times New Roman" w:cstheme="minorHAnsi"/>
+          <w:color w:val="000000" w:themeColor="text1"/>
+          <w:sz w:val="28"/>
+          <w:szCs w:val="28"/>
+          <w:lang w:eastAsia="ru-RU"/>
+        </w:rPr>
+        <w:t>"</w:t>
+      </w:r>
+      <w:r>
+        <w:rPr>
+          <w:rFonts w:eastAsia="Times New Roman" w:cstheme="minorHAnsi"/>
+          <w:color w:val="000000" w:themeColor="text1"/>
+          <w:sz w:val="28"/>
+          <w:szCs w:val="28"/>
+          <w:lang w:val="en-US" w:eastAsia="ru-RU"/>
+        </w:rPr>
+        <w:t>education</w:t>
+      </w:r>
+      <w:r>
+        <w:rPr>
+          <w:rFonts w:eastAsia="Times New Roman" w:cstheme="minorHAnsi"/>
+          <w:color w:val="000000" w:themeColor="text1"/>
+          <w:sz w:val="28"/>
+          <w:szCs w:val="28"/>
+          <w:lang w:eastAsia="ru-RU"/>
+        </w:rPr>
+        <w:t>"</w:t>
+      </w:r>
+      <w:r>
+        <w:rPr>
+          <w:rFonts w:eastAsia="Times New Roman" w:cstheme="minorHAnsi"/>
+          <w:color w:val="000000" w:themeColor="text1"/>
+          <w:sz w:val="28"/>
+          <w:szCs w:val="28"/>
+          <w:lang w:eastAsia="ru-RU"/>
+        </w:rPr>
+        <w:t xml:space="preserve"> – </w:t>
+      </w:r>
+      <w:r>
+        <w:rPr>
+          <w:rFonts w:eastAsia="Times New Roman" w:cstheme="minorHAnsi"/>
+          <w:color w:val="000000" w:themeColor="text1"/>
+          <w:sz w:val="28"/>
+          <w:szCs w:val="28"/>
+          <w:lang w:eastAsia="ru-RU"/>
+        </w:rPr>
+        <w:t xml:space="preserve">соответствует </w:t>
+      </w:r>
+      <w:r>
+        <w:rPr>
+          <w:rFonts w:eastAsia="Times New Roman" w:cstheme="minorHAnsi"/>
+          <w:color w:val="000000" w:themeColor="text1"/>
+          <w:sz w:val="28"/>
+          <w:szCs w:val="28"/>
+          <w:lang w:eastAsia="ru-RU"/>
+        </w:rPr>
+        <w:t>карте</w:t>
+      </w:r>
+      <w:r>
+        <w:rPr>
+          <w:rFonts w:eastAsia="Times New Roman" w:cstheme="minorHAnsi"/>
+          <w:color w:val="000000" w:themeColor="text1"/>
+          <w:sz w:val="28"/>
+          <w:szCs w:val="28"/>
+          <w:lang w:eastAsia="ru-RU"/>
+        </w:rPr>
+        <w:t xml:space="preserve"> </w:t>
+      </w:r>
+      <w:r>
+        <w:rPr>
+          <w:rFonts w:eastAsia="Times New Roman" w:cstheme="minorHAnsi"/>
+          <w:color w:val="000000" w:themeColor="text1"/>
+          <w:sz w:val="28"/>
+          <w:szCs w:val="28"/>
+          <w:lang w:eastAsia="ru-RU"/>
+        </w:rPr>
+        <w:t>10</w:t>
+      </w:r>
+      <w:r>
+        <w:rPr>
+          <w:rFonts w:eastAsia="Times New Roman" w:cstheme="minorHAnsi"/>
+          <w:color w:val="000000" w:themeColor="text1"/>
+          <w:sz w:val="28"/>
+          <w:szCs w:val="28"/>
+          <w:lang w:eastAsia="ru-RU"/>
+        </w:rPr>
+        <w:t xml:space="preserve"> </w:t>
+      </w:r>
+      <w:r>
+        <w:rPr>
+          <w:rFonts w:eastAsia="Times New Roman" w:cstheme="minorHAnsi"/>
+          <w:color w:val="000000" w:themeColor="text1"/>
+          <w:sz w:val="28"/>
+          <w:szCs w:val="28"/>
+          <w:lang w:eastAsia="ru-RU"/>
+        </w:rPr>
+        <w:t>передается</w:t>
+      </w:r>
+      <w:r>
+        <w:rPr>
+          <w:rFonts w:eastAsia="Times New Roman" w:cstheme="minorHAnsi"/>
+          <w:color w:val="000000" w:themeColor="text1"/>
+          <w:sz w:val="28"/>
+          <w:szCs w:val="28"/>
+          <w:lang w:eastAsia="ru-RU"/>
+        </w:rPr>
+        <w:t xml:space="preserve"> </w:t>
+      </w:r>
+      <w:r>
+        <w:rPr>
+          <w:rFonts w:eastAsia="Times New Roman" w:cstheme="minorHAnsi"/>
+          <w:color w:val="000000" w:themeColor="text1"/>
+          <w:sz w:val="28"/>
+          <w:szCs w:val="28"/>
+          <w:lang w:eastAsia="ru-RU"/>
+        </w:rPr>
+        <w:t>цена за об</w:t>
+      </w:r>
+      <w:r>
+        <w:rPr>
+          <w:rFonts w:eastAsia="Times New Roman" w:cstheme="minorHAnsi"/>
+          <w:color w:val="000000" w:themeColor="text1"/>
+          <w:sz w:val="28"/>
+          <w:szCs w:val="28"/>
+          <w:lang w:eastAsia="ru-RU"/>
+        </w:rPr>
+        <w:t>учение сотрудника</w:t>
+      </w:r>
+    </w:p>
+    <w:p>
+      <w:pPr>
+        <w:spacing w:after="0" w:line="285" w:lineRule="atLeast"/>
+        <w:rPr>
+          <w:rFonts w:eastAsia="Times New Roman" w:cstheme="minorHAnsi"/>
+          <w:color w:val="000000" w:themeColor="text1"/>
+          <w:sz w:val="28"/>
+          <w:szCs w:val="28"/>
+          <w:lang w:eastAsia="ru-RU"/>
+        </w:rPr>
+      </w:pPr>
+      <w:r>
+        <w:rPr>
+          <w:rFonts w:eastAsia="Times New Roman" w:cstheme="minorHAnsi"/>
+          <w:color w:val="000000" w:themeColor="text1"/>
+          <w:sz w:val="28"/>
+          <w:szCs w:val="28"/>
+          <w:lang w:eastAsia="ru-RU"/>
+        </w:rPr>
+        <w:t>"</w:t>
+      </w:r>
+      <w:r>
+        <w:rPr>
+          <w:rFonts w:eastAsia="Times New Roman" w:cstheme="minorHAnsi"/>
+          <w:color w:val="000000" w:themeColor="text1"/>
+          <w:sz w:val="28"/>
+          <w:szCs w:val="28"/>
+          <w:lang w:val="en-US" w:eastAsia="ru-RU"/>
+        </w:rPr>
+        <w:t>hospitality</w:t>
+      </w:r>
+      <w:r>
+        <w:rPr>
+          <w:rFonts w:eastAsia="Times New Roman" w:cstheme="minorHAnsi"/>
+          <w:color w:val="000000" w:themeColor="text1"/>
+          <w:sz w:val="28"/>
+          <w:szCs w:val="28"/>
+          <w:lang w:eastAsia="ru-RU"/>
+        </w:rPr>
+        <w:t>» -</w:t>
+      </w:r>
+      <w:r>
+        <w:rPr>
+          <w:rFonts w:eastAsia="Times New Roman" w:cstheme="minorHAnsi"/>
+          <w:color w:val="000000" w:themeColor="text1"/>
+          <w:sz w:val="28"/>
+          <w:szCs w:val="28"/>
+          <w:lang w:eastAsia="ru-RU"/>
+        </w:rPr>
+        <w:t xml:space="preserve"> </w:t>
+      </w:r>
+      <w:r>
+        <w:rPr>
+          <w:rFonts w:eastAsia="Times New Roman" w:cstheme="minorHAnsi"/>
+          <w:color w:val="000000" w:themeColor="text1"/>
+          <w:sz w:val="28"/>
+          <w:szCs w:val="28"/>
+          <w:lang w:eastAsia="ru-RU"/>
+        </w:rPr>
+        <w:t xml:space="preserve">соответствует </w:t>
+      </w:r>
+      <w:r>
+        <w:rPr>
+          <w:rFonts w:eastAsia="Times New Roman" w:cstheme="minorHAnsi"/>
+          <w:color w:val="000000" w:themeColor="text1"/>
+          <w:sz w:val="28"/>
+          <w:szCs w:val="28"/>
+          <w:lang w:eastAsia="ru-RU"/>
+        </w:rPr>
+        <w:t>карте</w:t>
+      </w:r>
+      <w:r>
+        <w:rPr>
+          <w:rFonts w:eastAsia="Times New Roman" w:cstheme="minorHAnsi"/>
+          <w:color w:val="000000" w:themeColor="text1"/>
+          <w:sz w:val="28"/>
+          <w:szCs w:val="28"/>
+          <w:lang w:eastAsia="ru-RU"/>
+        </w:rPr>
+        <w:t xml:space="preserve"> </w:t>
+      </w:r>
+      <w:r>
+        <w:rPr>
+          <w:rFonts w:eastAsia="Times New Roman" w:cstheme="minorHAnsi"/>
+          <w:color w:val="000000" w:themeColor="text1"/>
+          <w:sz w:val="28"/>
+          <w:szCs w:val="28"/>
+          <w:lang w:eastAsia="ru-RU"/>
+        </w:rPr>
+        <w:t>1</w:t>
+      </w:r>
+      <w:r>
+        <w:rPr>
+          <w:rFonts w:eastAsia="Times New Roman" w:cstheme="minorHAnsi"/>
+          <w:color w:val="000000" w:themeColor="text1"/>
+          <w:sz w:val="28"/>
+          <w:szCs w:val="28"/>
+          <w:lang w:eastAsia="ru-RU"/>
+        </w:rPr>
+        <w:t>1</w:t>
+      </w:r>
+      <w:r>
+        <w:rPr>
+          <w:rFonts w:eastAsia="Times New Roman" w:cstheme="minorHAnsi"/>
+          <w:color w:val="000000" w:themeColor="text1"/>
+          <w:sz w:val="28"/>
+          <w:szCs w:val="28"/>
+          <w:lang w:eastAsia="ru-RU"/>
+        </w:rPr>
+        <w:t xml:space="preserve"> </w:t>
+      </w:r>
+      <w:r>
+        <w:rPr>
+          <w:rFonts w:eastAsia="Times New Roman" w:cstheme="minorHAnsi"/>
+          <w:color w:val="000000" w:themeColor="text1"/>
+          <w:sz w:val="28"/>
+          <w:szCs w:val="28"/>
+          <w:lang w:eastAsia="ru-RU"/>
+        </w:rPr>
+        <w:t>передается</w:t>
+      </w:r>
+      <w:r>
+        <w:rPr>
+          <w:rFonts w:eastAsia="Times New Roman" w:cstheme="minorHAnsi"/>
+          <w:color w:val="000000" w:themeColor="text1"/>
+          <w:sz w:val="28"/>
+          <w:szCs w:val="28"/>
+          <w:lang w:eastAsia="ru-RU"/>
+        </w:rPr>
+        <w:t xml:space="preserve"> </w:t>
+      </w:r>
+      <w:r>
+        <w:rPr>
+          <w:rFonts w:eastAsia="Times New Roman" w:cstheme="minorHAnsi"/>
+          <w:color w:val="000000" w:themeColor="text1"/>
+          <w:sz w:val="28"/>
+          <w:szCs w:val="28"/>
+          <w:lang w:eastAsia="ru-RU"/>
+        </w:rPr>
+        <w:t>список трат на выставке</w:t>
+      </w:r>
+    </w:p>
+    <w:p>
+      <w:pPr>
+        <w:spacing w:after="0" w:line="285" w:lineRule="atLeast"/>
+        <w:rPr>
+          <w:rFonts w:eastAsia="Times New Roman" w:cstheme="minorHAnsi"/>
+          <w:color w:val="000000" w:themeColor="text1"/>
+          <w:sz w:val="28"/>
+          <w:szCs w:val="28"/>
+          <w:lang w:eastAsia="ru-RU"/>
+        </w:rPr>
+      </w:pPr>
+    </w:p>
+    <w:p>
+      <w:pPr>
         <w:spacing w:line="285" w:lineRule="atLeast"/>
         <w:rPr>
-          <w:rFonts w:ascii="Consolas" w:eastAsia="Times New Roman" w:hAnsi="Consolas" w:cs="Times New Roman"/>
-          <w:color w:val="000000" w:themeColor="text1"/>
-          <w:sz w:val="21"/>
-          <w:szCs w:val="21"/>
+          <w:rFonts w:eastAsia="Times New Roman" w:cstheme="minorHAnsi"/>
+          <w:color w:val="000000" w:themeColor="text1"/>
+          <w:sz w:val="28"/>
+          <w:szCs w:val="28"/>
+          <w:lang w:eastAsia="ru-RU"/>
+        </w:rPr>
+      </w:pPr>
+      <w:r>
+        <w:rPr>
+          <w:rFonts w:eastAsia="Times New Roman" w:cstheme="minorHAnsi"/>
+          <w:color w:val="000000" w:themeColor="text1"/>
+          <w:sz w:val="28"/>
+          <w:szCs w:val="28"/>
+          <w:lang w:eastAsia="ru-RU"/>
+        </w:rPr>
+        <w:t>Методы класса:</w:t>
+      </w:r>
+    </w:p>
+    <w:p>
+      <w:pPr>
+        <w:spacing w:line="285" w:lineRule="atLeast"/>
+        <w:rPr>
+          <w:rFonts w:eastAsia="Times New Roman" w:cstheme="minorHAnsi"/>
+          <w:color w:val="000000" w:themeColor="text1"/>
+          <w:sz w:val="28"/>
+          <w:szCs w:val="28"/>
+          <w:lang w:eastAsia="ru-RU"/>
+        </w:rPr>
+      </w:pPr>
+      <w:r>
+        <w:rPr>
+          <w:rFonts w:eastAsia="Times New Roman" w:cstheme="minorHAnsi"/>
+          <w:color w:val="000000" w:themeColor="text1"/>
+          <w:sz w:val="28"/>
+          <w:szCs w:val="28"/>
+          <w:lang w:val="en-US" w:eastAsia="ru-RU"/>
+        </w:rPr>
+        <w:t>get</w:t>
+      </w:r>
+      <w:r>
+        <w:rPr>
+          <w:rFonts w:eastAsia="Times New Roman" w:cstheme="minorHAnsi"/>
+          <w:color w:val="000000" w:themeColor="text1"/>
+          <w:sz w:val="28"/>
+          <w:szCs w:val="28"/>
+          <w:lang w:eastAsia="ru-RU"/>
+        </w:rPr>
+        <w:t>_</w:t>
+      </w:r>
+      <w:r>
+        <w:rPr>
+          <w:rFonts w:eastAsia="Times New Roman" w:cstheme="minorHAnsi"/>
+          <w:color w:val="000000" w:themeColor="text1"/>
+          <w:sz w:val="28"/>
+          <w:szCs w:val="28"/>
+          <w:lang w:val="en-US" w:eastAsia="ru-RU"/>
+        </w:rPr>
+        <w:t>cards</w:t>
+      </w:r>
+      <w:r>
+        <w:rPr>
+          <w:rFonts w:eastAsia="Times New Roman" w:cstheme="minorHAnsi"/>
+          <w:color w:val="000000" w:themeColor="text1"/>
+          <w:sz w:val="28"/>
+          <w:szCs w:val="28"/>
+          <w:lang w:eastAsia="ru-RU"/>
+        </w:rPr>
+        <w:t xml:space="preserve"> – </w:t>
+      </w:r>
+      <w:r>
+        <w:rPr>
+          <w:rFonts w:eastAsia="Times New Roman" w:cstheme="minorHAnsi"/>
+          <w:color w:val="000000" w:themeColor="text1"/>
+          <w:sz w:val="28"/>
+          <w:szCs w:val="28"/>
+          <w:lang w:eastAsia="ru-RU"/>
+        </w:rPr>
+        <w:t>генерирует голубую и зеленую карты. Сначала дня каждой карты генерируется тип, после в зависимости от типа карты генерируются числовые значения. Возвращает 2 словаря карт.</w:t>
+      </w:r>
+    </w:p>
+    <w:p>
+      <w:pPr>
+        <w:spacing w:line="285" w:lineRule="atLeast"/>
+        <w:rPr>
+          <w:rFonts w:eastAsia="Times New Roman" w:cstheme="minorHAnsi"/>
+          <w:color w:val="000000" w:themeColor="text1"/>
+          <w:sz w:val="28"/>
+          <w:szCs w:val="28"/>
+          <w:lang w:eastAsia="ru-RU"/>
+        </w:rPr>
+      </w:pPr>
+      <w:r>
+        <w:rPr>
+          <w:rFonts w:eastAsia="Times New Roman" w:cstheme="minorHAnsi"/>
+          <w:color w:val="000000" w:themeColor="text1"/>
+          <w:sz w:val="28"/>
+          <w:szCs w:val="28"/>
+          <w:lang w:val="en-US" w:eastAsia="ru-RU"/>
+        </w:rPr>
+        <w:t>c</w:t>
+      </w:r>
+      <w:r>
+        <w:rPr>
+          <w:rFonts w:eastAsia="Times New Roman" w:cstheme="minorHAnsi"/>
+          <w:color w:val="000000" w:themeColor="text1"/>
+          <w:sz w:val="28"/>
+          <w:szCs w:val="28"/>
+          <w:lang w:val="en-US" w:eastAsia="ru-RU"/>
+        </w:rPr>
+        <w:t>alculate</w:t>
+      </w:r>
+      <w:r>
+        <w:rPr>
+          <w:rFonts w:eastAsia="Times New Roman" w:cstheme="minorHAnsi"/>
+          <w:color w:val="000000" w:themeColor="text1"/>
+          <w:sz w:val="28"/>
+          <w:szCs w:val="28"/>
+          <w:lang w:eastAsia="ru-RU"/>
+        </w:rPr>
+        <w:t xml:space="preserve"> </w:t>
+      </w:r>
+      <w:r>
+        <w:rPr>
+          <w:rFonts w:eastAsia="Times New Roman" w:cstheme="minorHAnsi"/>
+          <w:color w:val="000000" w:themeColor="text1"/>
+          <w:sz w:val="28"/>
+          <w:szCs w:val="28"/>
+          <w:lang w:eastAsia="ru-RU"/>
+        </w:rPr>
+        <w:t xml:space="preserve">- </w:t>
+      </w:r>
+      <w:r>
+        <w:rPr>
+          <w:rFonts w:eastAsia="Times New Roman" w:cstheme="minorHAnsi"/>
+          <w:color w:val="000000" w:themeColor="text1"/>
+          <w:sz w:val="28"/>
+          <w:szCs w:val="28"/>
+          <w:lang w:eastAsia="ru-RU"/>
+        </w:rPr>
+        <w:t>вызывает</w:t>
+      </w:r>
+      <w:r>
+        <w:rPr>
+          <w:rFonts w:eastAsia="Times New Roman" w:cstheme="minorHAnsi"/>
+          <w:color w:val="000000" w:themeColor="text1"/>
+          <w:sz w:val="28"/>
+          <w:szCs w:val="28"/>
+          <w:lang w:eastAsia="ru-RU"/>
+        </w:rPr>
+        <w:t xml:space="preserve"> метод </w:t>
+      </w:r>
+      <w:r>
+        <w:rPr>
+          <w:rFonts w:eastAsia="Times New Roman" w:cstheme="minorHAnsi"/>
+          <w:color w:val="000000" w:themeColor="text1"/>
+          <w:sz w:val="28"/>
+          <w:szCs w:val="28"/>
+          <w:lang w:val="en-US" w:eastAsia="ru-RU"/>
+        </w:rPr>
+        <w:t>next</w:t>
+      </w:r>
+      <w:r>
+        <w:rPr>
+          <w:rFonts w:eastAsia="Times New Roman" w:cstheme="minorHAnsi"/>
+          <w:color w:val="000000" w:themeColor="text1"/>
+          <w:sz w:val="28"/>
+          <w:szCs w:val="28"/>
+          <w:lang w:eastAsia="ru-RU"/>
+        </w:rPr>
+        <w:t>_</w:t>
+      </w:r>
+      <w:r>
+        <w:rPr>
+          <w:rFonts w:eastAsia="Times New Roman" w:cstheme="minorHAnsi"/>
+          <w:color w:val="000000" w:themeColor="text1"/>
+          <w:sz w:val="28"/>
+          <w:szCs w:val="28"/>
+          <w:lang w:val="en-US" w:eastAsia="ru-RU"/>
+        </w:rPr>
+        <w:t>step</w:t>
+      </w:r>
+      <w:r>
+        <w:rPr>
+          <w:rFonts w:eastAsia="Times New Roman" w:cstheme="minorHAnsi"/>
+          <w:color w:val="000000" w:themeColor="text1"/>
+          <w:sz w:val="28"/>
+          <w:szCs w:val="28"/>
+          <w:lang w:eastAsia="ru-RU"/>
+        </w:rPr>
+        <w:t xml:space="preserve"> объекта класса </w:t>
+      </w:r>
+      <w:r>
+        <w:rPr>
+          <w:rFonts w:eastAsia="Times New Roman" w:cstheme="minorHAnsi"/>
+          <w:color w:val="000000" w:themeColor="text1"/>
+          <w:sz w:val="28"/>
+          <w:szCs w:val="28"/>
+          <w:lang w:val="en-US" w:eastAsia="ru-RU"/>
+        </w:rPr>
+        <w:t>Column</w:t>
+      </w:r>
+      <w:r>
+        <w:rPr>
+          <w:rFonts w:eastAsia="Times New Roman" w:cstheme="minorHAnsi"/>
+          <w:color w:val="000000" w:themeColor="text1"/>
+          <w:sz w:val="28"/>
+          <w:szCs w:val="28"/>
+          <w:lang w:eastAsia="ru-RU"/>
+        </w:rPr>
+        <w:t>, с 2 картами текущего хода для вычисления правильных значений столбца.</w:t>
+      </w:r>
+    </w:p>
+    <w:p>
+      <w:pPr>
+        <w:spacing w:line="285" w:lineRule="atLeast"/>
+        <w:rPr>
+          <w:rFonts w:eastAsia="Times New Roman" w:cstheme="minorHAnsi"/>
+          <w:color w:val="000000" w:themeColor="text1"/>
+          <w:sz w:val="28"/>
+          <w:szCs w:val="28"/>
+          <w:lang w:eastAsia="ru-RU"/>
+        </w:rPr>
+      </w:pPr>
+      <w:r>
+        <w:rPr>
+          <w:rFonts w:eastAsia="Times New Roman" w:cstheme="minorHAnsi"/>
+          <w:color w:val="000000" w:themeColor="text1"/>
+          <w:sz w:val="28"/>
+          <w:szCs w:val="28"/>
+          <w:lang w:val="en-US" w:eastAsia="ru-RU"/>
+        </w:rPr>
+        <w:t>check</w:t>
+      </w:r>
+      <w:r>
+        <w:rPr>
+          <w:rFonts w:eastAsia="Times New Roman" w:cstheme="minorHAnsi"/>
+          <w:color w:val="000000" w:themeColor="text1"/>
+          <w:sz w:val="28"/>
+          <w:szCs w:val="28"/>
+          <w:lang w:eastAsia="ru-RU"/>
+        </w:rPr>
+        <w:t xml:space="preserve"> –</w:t>
+      </w:r>
+      <w:r>
+        <w:rPr>
+          <w:rFonts w:eastAsia="Times New Roman" w:cstheme="minorHAnsi"/>
+          <w:color w:val="000000" w:themeColor="text1"/>
+          <w:sz w:val="28"/>
+          <w:szCs w:val="28"/>
+          <w:lang w:eastAsia="ru-RU"/>
+        </w:rPr>
+        <w:t xml:space="preserve"> принимает на вход </w:t>
+      </w:r>
+      <w:r>
+        <w:rPr>
+          <w:rFonts w:eastAsia="Times New Roman" w:cstheme="minorHAnsi"/>
+          <w:color w:val="000000" w:themeColor="text1"/>
+          <w:sz w:val="28"/>
+          <w:szCs w:val="28"/>
+          <w:lang w:eastAsia="ru-RU"/>
+        </w:rPr>
+        <w:t>словарь (название поля – значение), введенных игроком значений, проверяется их корректность, возвращается список неправильных значений полей.</w:t>
+      </w:r>
+    </w:p>
+    <w:p>
+      <w:pPr>
+        <w:spacing w:line="285" w:lineRule="atLeast"/>
+        <w:rPr>
+          <w:rFonts w:eastAsia="Times New Roman" w:cstheme="minorHAnsi"/>
+          <w:color w:val="000000" w:themeColor="text1"/>
+          <w:sz w:val="28"/>
+          <w:szCs w:val="28"/>
+          <w:lang w:val="en-US" w:eastAsia="ru-RU"/>
+        </w:rPr>
+      </w:pPr>
+      <w:r>
+        <w:rPr>
+          <w:rFonts w:eastAsia="Times New Roman" w:cstheme="minorHAnsi"/>
+          <w:color w:val="000000" w:themeColor="text1"/>
+          <w:sz w:val="28"/>
+          <w:szCs w:val="28"/>
+          <w:lang w:val="en-US" w:eastAsia="ru-RU"/>
+        </w:rPr>
+        <w:t xml:space="preserve">get_result – </w:t>
+      </w:r>
+      <w:r>
+        <w:rPr>
+          <w:rFonts w:eastAsia="Times New Roman" w:cstheme="minorHAnsi"/>
+          <w:color w:val="000000" w:themeColor="text1"/>
+          <w:sz w:val="28"/>
+          <w:szCs w:val="28"/>
+          <w:lang w:eastAsia="ru-RU"/>
+        </w:rPr>
+        <w:t>надо реализовать, считает итоговый результат</w:t>
+      </w:r>
+      <w:r>
+        <w:rPr>
+          <w:rFonts w:eastAsia="Times New Roman" w:cstheme="minorHAnsi"/>
+          <w:color w:val="000000" w:themeColor="text1"/>
+          <w:sz w:val="28"/>
+          <w:szCs w:val="28"/>
+          <w:lang w:val="en-US" w:eastAsia="ru-RU"/>
+        </w:rPr>
+        <w:t xml:space="preserve"> </w:t>
+      </w:r>
+    </w:p>
+    <w:p>
+      <w:pPr>
+        <w:spacing w:line="285" w:lineRule="atLeast"/>
+        <w:rPr>
+          <w:rFonts w:eastAsia="Times New Roman" w:cstheme="minorHAnsi"/>
+          <w:color w:val="000000" w:themeColor="text1"/>
+          <w:sz w:val="28"/>
+          <w:szCs w:val="28"/>
           <w:lang w:eastAsia="ru-RU"/>
         </w:rPr>
       </w:pPr>
@@ -3252,4 +4398,16 @@
     </a:ext>
   </a:extLst>
 </a:theme>
+</file>
+
+<file path=customXml/item1.xml><?xml version="1.0" encoding="utf-8"?>
+<b:Sources xmlns:b="http://schemas.openxmlformats.org/officeDocument/2006/bibliography" xmlns="http://schemas.openxmlformats.org/officeDocument/2006/bibliography" SelectedStyle="\APASixthEditionOfficeOnline.xsl" StyleName="APA" Version="6"/>
+</file>
+
+<file path=customXml/itemProps1.xml><?xml version="1.0" encoding="utf-8"?>
+<ds:datastoreItem xmlns:ds="http://schemas.openxmlformats.org/officeDocument/2006/customXml" ds:itemID="{29B29E29-E308-4F58-A71F-F477F594ED08}">
+  <ds:schemaRefs>
+    <ds:schemaRef ds:uri="http://schemas.openxmlformats.org/officeDocument/2006/bibliography"/>
+  </ds:schemaRefs>
+</ds:datastoreItem>
 </file>
</xml_diff>